<commit_message>
Added file from Openpuzzles 2020-11-13 13:28:45.027
</commit_message>
<xml_diff>
--- a/generated-docs/Sample Templatenovi.docx
+++ b/generated-docs/Sample Templatenovi.docx
@@ -909,7 +909,7 @@
               <a:graphicData uri="http://schemas.openxmlformats.org/drawingml/2006/picture">
                 <pic:pic xmlns:pic="http://schemas.openxmlformats.org/drawingml/2006/picture">
                   <pic:nvPicPr>
-                    <pic:cNvPr id="692850290" name="Picture 26"/>
+                    <pic:cNvPr id="2009144789" name="Picture 26"/>
                     <pic:cNvPicPr>
                       <a:picLocks noChangeAspect="1" noChangeArrowheads="1"/>
                     </pic:cNvPicPr>
@@ -1232,7 +1232,7 @@
             <a:graphicData uri="http://schemas.openxmlformats.org/drawingml/2006/picture">
               <pic:pic xmlns:pic="http://schemas.openxmlformats.org/drawingml/2006/picture">
                 <pic:nvPicPr>
-                  <pic:cNvPr id="1333411662" name="Picture 8" descr="D:\Company\PSOpt\logo.png"/>
+                  <pic:cNvPr id="434775687" name="Picture 8" descr="D:\Company\PSOpt\logo.png"/>
                   <pic:cNvPicPr>
                     <a:picLocks noChangeAspect="1" noChangeArrowheads="1"/>
                   </pic:cNvPicPr>

</xml_diff>

<commit_message>
Added file from Openpuzzles 2020-11-24 16:41:25.97
</commit_message>
<xml_diff>
--- a/generated-docs/Sample Templatenovi.docx
+++ b/generated-docs/Sample Templatenovi.docx
@@ -1,62 +1,33 @@
 
 <file path=word/document.xml><?xml version="1.0" encoding="utf-8"?>
 <w:document xmlns:ve="http://schemas.openxmlformats.org/markup-compatibility/2006" xmlns:o="urn:schemas-microsoft-com:office:office" xmlns:r="http://schemas.openxmlformats.org/officeDocument/2006/relationships" xmlns:m="http://schemas.openxmlformats.org/officeDocument/2006/math" xmlns:v="urn:schemas-microsoft-com:vml" xmlns:wp="http://schemas.openxmlformats.org/drawingml/2006/wordprocessingDrawing" xmlns:w10="urn:schemas-microsoft-com:office:word" xmlns:w="http://schemas.openxmlformats.org/wordprocessingml/2006/main" xmlns:wne="http://schemas.microsoft.com/office/word/2006/wordml">
-  <!-- Generated by Aspose.Words for Java 17.1.0.0 -->
   <w:body>
     <w:p/>
     <w:p>
       <w:pPr>
-        <w:jc w:val="left"/>
+        <w:jc w:val="right"/>
         <w:rPr>
           <w:rStyle w:val="Strong"/>
         </w:rPr>
       </w:pPr>
       <w:r>
-        <w:rPr>
-          <w:rFonts w:ascii="Calibri" w:eastAsia="Calibri" w:hAnsi="Calibri" w:cs="Calibri"/>
-          <w:color w:val="auto"/>
-          <w:sz w:val="24"/>
-        </w:rPr>
         <w:t>S</w:t>
       </w:r>
       <w:r>
-        <w:rPr>
-          <w:rFonts w:ascii="Calibri" w:eastAsia="Calibri" w:hAnsi="Calibri" w:cs="Calibri"/>
-          <w:color w:val="auto"/>
-          <w:sz w:val="24"/>
-        </w:rPr>
         <w:t>a</w:t>
       </w:r>
       <w:r>
-        <w:rPr>
-          <w:rFonts w:ascii="Calibri" w:eastAsia="Calibri" w:hAnsi="Calibri" w:cs="Calibri"/>
-          <w:color w:val="auto"/>
-          <w:sz w:val="24"/>
-        </w:rPr>
         <w:t>mple T</w:t>
       </w:r>
       <w:r>
-        <w:rPr>
-          <w:rFonts w:ascii="Calibri" w:eastAsia="Calibri" w:hAnsi="Calibri" w:cs="Calibri"/>
-          <w:color w:val="auto"/>
-          <w:sz w:val="24"/>
-        </w:rPr>
         <w:t>emplate</w:t>
       </w:r>
       <w:r>
-        <w:rPr>
-          <w:rFonts w:ascii="Calibri" w:eastAsia="Calibri" w:hAnsi="Calibri" w:cs="Calibri"/>
-          <w:color w:val="auto"/>
-          <w:sz w:val="24"/>
-        </w:rPr>
         <w:t xml:space="preserve">: </w:t>
       </w:r>
       <w:r>
         <w:rPr>
           <w:rStyle w:val="Strong"/>
-          <w:rFonts w:ascii="Calibri" w:eastAsia="Calibri" w:hAnsi="Calibri" w:cs="Calibri"/>
-          <w:color w:val="auto"/>
-          <w:sz w:val="24"/>
         </w:rPr>
         <w:t>Version 1.</w:t>
       </w:r>
@@ -65,9 +36,6 @@
       <w:r>
         <w:rPr>
           <w:rStyle w:val="Strong"/>
-          <w:rFonts w:ascii="Calibri" w:eastAsia="Calibri" w:hAnsi="Calibri" w:cs="Calibri"/>
-          <w:color w:val="auto"/>
-          <w:sz w:val="24"/>
         </w:rPr>
         <w:t>0.1</w:t>
       </w:r>
@@ -95,6 +63,7 @@
         </w:rPr>
         <w:t>[[</w:t>
       </w:r>
+      <w:proofErr w:type="gramStart"/>
       <w:r>
         <w:rPr>
           <w:sz w:val="48"/>
@@ -102,6 +71,7 @@
         </w:rPr>
         <w:t>project-name</w:t>
       </w:r>
+      <w:proofErr w:type="gramEnd"/>
       <w:r>
         <w:rPr>
           <w:sz w:val="48"/>
@@ -129,6 +99,7 @@
         </w:rPr>
         <w:t>[[</w:t>
       </w:r>
+      <w:proofErr w:type="gramStart"/>
       <w:r>
         <w:rPr>
           <w:color w:val="595959" w:themeColor="text1" w:themeTint="A6"/>
@@ -137,6 +108,7 @@
         </w:rPr>
         <w:t>customer-name</w:t>
       </w:r>
+      <w:proofErr w:type="gramEnd"/>
       <w:r>
         <w:rPr>
           <w:color w:val="595959" w:themeColor="text1" w:themeTint="A6"/>
@@ -155,9 +127,11 @@
       <w:r>
         <w:t>[[</w:t>
       </w:r>
+      <w:proofErr w:type="gramStart"/>
       <w:r>
         <w:t>document-type</w:t>
       </w:r>
+      <w:proofErr w:type="gramEnd"/>
       <w:r>
         <w:t>]]</w:t>
       </w:r>
@@ -219,16 +193,12 @@
     </w:p>
     <w:p>
       <w:pPr>
-        <w:jc w:val="left"/>
         <w:rPr>
           <w:lang w:val="de-DE"/>
         </w:rPr>
       </w:pPr>
       <w:r>
         <w:rPr>
-          <w:rFonts w:ascii="Calibri" w:eastAsia="Calibri" w:hAnsi="Calibri" w:cs="Calibri"/>
-          <w:color w:val="auto"/>
-          <w:sz w:val="24"/>
           <w:lang w:val="de-DE"/>
         </w:rPr>
         <w:t>OpenPuzzles d.o.o</w:t>
@@ -243,38 +213,27 @@
           <w:lang w:val="de-DE"/>
         </w:rPr>
       </w:pPr>
-      <w:r>
-        <w:fldChar w:fldCharType="begin"/>
-      </w:r>
-      <w:r>
-        <w:instrText xml:space="preserve"> HYPERLINK "http://www.openpuzzles.com/" </w:instrText>
-      </w:r>
-      <w:r>
-        <w:fldChar w:fldCharType="separate"/>
-      </w:r>
-      <w:r>
-        <w:rPr>
-          <w:rStyle w:val="Hyperlink"/>
-          <w:rFonts w:ascii="Arial" w:eastAsia="Batang" w:hAnsi="Arial" w:cs="Arial"/>
+      <w:hyperlink r:id="rId8" w:history="1">
+        <w:r>
+          <w:rPr>
+            <w:rStyle w:val="Hyperlink"/>
+            <w:rFonts w:ascii="Arial" w:eastAsia="Batang" w:hAnsi="Arial" w:cs="Arial"/>
+            <w:lang w:val="de-DE"/>
+          </w:rPr>
+          <w:t>www.openpuzzles.com</w:t>
+        </w:r>
+      </w:hyperlink>
+    </w:p>
+    <w:p>
+      <w:pPr>
+        <w:pStyle w:val="CommentText"/>
+        <w:rPr>
           <w:lang w:val="de-DE"/>
         </w:rPr>
-        <w:t>www.openpuzzles.com</w:t>
-      </w:r>
-      <w:r>
-        <w:fldChar w:fldCharType="end"/>
-      </w:r>
-    </w:p>
-    <w:p>
-      <w:pPr>
-        <w:pStyle w:val="CommentText"/>
-        <w:rPr>
-          <w:lang w:val="de-DE"/>
-        </w:rPr>
-      </w:pPr>
-    </w:p>
-    <w:p>
-      <w:pPr>
-        <w:jc w:val="left"/>
+      </w:pPr>
+    </w:p>
+    <w:p>
+      <w:pPr>
         <w:rPr>
           <w:rStyle w:val="Strong"/>
         </w:rPr>
@@ -282,25 +241,18 @@
       <w:r>
         <w:rPr>
           <w:rStyle w:val="Strong"/>
-          <w:rFonts w:ascii="Calibri" w:eastAsia="Calibri" w:hAnsi="Calibri" w:cs="Calibri"/>
-          <w:color w:val="auto"/>
-          <w:sz w:val="24"/>
         </w:rPr>
         <w:t>Project Number: [[project-number</w:t>
       </w:r>
       <w:r>
         <w:rPr>
           <w:rStyle w:val="Strong"/>
-          <w:rFonts w:ascii="Calibri" w:eastAsia="Calibri" w:hAnsi="Calibri" w:cs="Calibri"/>
-          <w:color w:val="auto"/>
-          <w:sz w:val="24"/>
         </w:rPr>
         <w:t>]]</w:t>
       </w:r>
     </w:p>
     <w:p>
       <w:pPr>
-        <w:jc w:val="left"/>
         <w:rPr>
           <w:rStyle w:val="Strong"/>
         </w:rPr>
@@ -308,16 +260,12 @@
       <w:r>
         <w:rPr>
           <w:rStyle w:val="Strong"/>
-          <w:rFonts w:ascii="Calibri" w:eastAsia="Calibri" w:hAnsi="Calibri" w:cs="Calibri"/>
-          <w:color w:val="auto"/>
-          <w:sz w:val="24"/>
         </w:rPr>
         <w:t>Version: [[document-version]]</w:t>
       </w:r>
     </w:p>
     <w:p>
       <w:pPr>
-        <w:jc w:val="left"/>
         <w:rPr>
           <w:rStyle w:val="Strong"/>
         </w:rPr>
@@ -325,52 +273,36 @@
       <w:r>
         <w:rPr>
           <w:rStyle w:val="Strong"/>
-          <w:rFonts w:ascii="Calibri" w:eastAsia="Calibri" w:hAnsi="Calibri" w:cs="Calibri"/>
-          <w:color w:val="auto"/>
-          <w:sz w:val="24"/>
         </w:rPr>
         <w:t>Release</w:t>
       </w:r>
       <w:r>
         <w:rPr>
           <w:rStyle w:val="Strong"/>
-          <w:rFonts w:ascii="Calibri" w:eastAsia="Calibri" w:hAnsi="Calibri" w:cs="Calibri"/>
-          <w:color w:val="auto"/>
-          <w:sz w:val="24"/>
         </w:rPr>
         <w:t xml:space="preserve"> Date:</w:t>
       </w:r>
       <w:r>
         <w:rPr>
           <w:rStyle w:val="Strong"/>
-          <w:rFonts w:ascii="Calibri" w:eastAsia="Calibri" w:hAnsi="Calibri" w:cs="Calibri"/>
-          <w:color w:val="auto"/>
-          <w:sz w:val="24"/>
         </w:rPr>
         <w:t xml:space="preserve"> </w:t>
       </w:r>
       <w:r>
         <w:rPr>
           <w:rStyle w:val="Strong"/>
-          <w:rFonts w:ascii="Calibri" w:eastAsia="Calibri" w:hAnsi="Calibri" w:cs="Calibri"/>
-          <w:color w:val="auto"/>
-          <w:sz w:val="24"/>
         </w:rPr>
         <w:t>[[release-date</w:t>
       </w:r>
       <w:r>
         <w:rPr>
           <w:rStyle w:val="Strong"/>
-          <w:rFonts w:ascii="Calibri" w:eastAsia="Calibri" w:hAnsi="Calibri" w:cs="Calibri"/>
-          <w:color w:val="auto"/>
-          <w:sz w:val="24"/>
         </w:rPr>
         <w:t>]]</w:t>
       </w:r>
     </w:p>
     <w:p>
       <w:pPr>
-        <w:jc w:val="left"/>
         <w:rPr>
           <w:b/>
           <w:bCs/>
@@ -378,41 +310,29 @@
       </w:pPr>
       <w:r>
         <w:rPr>
-          <w:rFonts w:ascii="Calibri" w:eastAsia="Calibri" w:hAnsi="Calibri" w:cs="Calibri"/>
           <w:b/>
           <w:bCs/>
-          <w:color w:val="auto"/>
-          <w:sz w:val="24"/>
         </w:rPr>
         <w:t>Author</w:t>
       </w:r>
       <w:r>
         <w:rPr>
-          <w:rFonts w:ascii="Calibri" w:eastAsia="Calibri" w:hAnsi="Calibri" w:cs="Calibri"/>
           <w:b/>
           <w:bCs/>
-          <w:color w:val="auto"/>
-          <w:sz w:val="24"/>
         </w:rPr>
         <w:t xml:space="preserve">: </w:t>
       </w:r>
       <w:r>
         <w:rPr>
-          <w:rFonts w:ascii="Calibri" w:eastAsia="Calibri" w:hAnsi="Calibri" w:cs="Calibri"/>
           <w:b/>
           <w:bCs/>
-          <w:color w:val="auto"/>
-          <w:sz w:val="24"/>
         </w:rPr>
         <w:t>[[author-name</w:t>
       </w:r>
       <w:r>
         <w:rPr>
-          <w:rFonts w:ascii="Calibri" w:eastAsia="Calibri" w:hAnsi="Calibri" w:cs="Calibri"/>
           <w:b/>
           <w:bCs/>
-          <w:color w:val="auto"/>
-          <w:sz w:val="24"/>
         </w:rPr>
         <w:t>]]</w:t>
       </w:r>
@@ -428,7 +348,6 @@
     <w:p/>
     <w:p>
       <w:pPr>
-        <w:jc w:val="left"/>
         <w:rPr>
           <w:rStyle w:val="IntenseEmphasis"/>
           <w:bCs w:val="0"/>
@@ -437,10 +356,7 @@
       <w:r>
         <w:rPr>
           <w:rStyle w:val="IntenseEmphasis"/>
-          <w:rFonts w:ascii="Calibri" w:eastAsia="Calibri" w:hAnsi="Calibri" w:cs="Calibri"/>
           <w:bCs w:val="0"/>
-          <w:color w:val="auto"/>
-          <w:sz w:val="24"/>
         </w:rPr>
         <w:t>Intellectual Property Rights</w:t>
       </w:r>
@@ -454,47 +370,19 @@
       </w:pPr>
     </w:p>
     <w:p>
-      <w:pPr>
-        <w:jc w:val="left"/>
-      </w:pPr>
-      <w:r>
-        <w:rPr>
-          <w:rFonts w:ascii="Calibri" w:eastAsia="Calibri" w:hAnsi="Calibri" w:cs="Calibri"/>
-          <w:color w:val="auto"/>
-          <w:sz w:val="24"/>
-        </w:rPr>
+      <w:r>
         <w:t>This document is exclusive property of OpenPuzzles</w:t>
       </w:r>
       <w:r>
-        <w:rPr>
-          <w:rFonts w:ascii="Calibri" w:eastAsia="Calibri" w:hAnsi="Calibri" w:cs="Calibri"/>
-          <w:color w:val="auto"/>
-          <w:sz w:val="24"/>
-        </w:rPr>
         <w:t xml:space="preserve"> </w:t>
       </w:r>
       <w:r>
-        <w:rPr>
-          <w:rFonts w:ascii="Calibri" w:eastAsia="Calibri" w:hAnsi="Calibri" w:cs="Calibri"/>
-          <w:color w:val="auto"/>
-          <w:sz w:val="24"/>
-        </w:rPr>
         <w:t>d.o.o</w:t>
       </w:r>
       <w:r>
-        <w:rPr>
-          <w:rFonts w:ascii="Calibri" w:eastAsia="Calibri" w:hAnsi="Calibri" w:cs="Calibri"/>
-          <w:color w:val="auto"/>
-          <w:sz w:val="24"/>
-        </w:rPr>
         <w:t xml:space="preserve"> </w:t>
       </w:r>
       <w:r>
-        <w:rPr>
-          <w:rFonts w:ascii="Calibri" w:eastAsia="Calibri" w:hAnsi="Calibri" w:cs="Calibri"/>
-          <w:color w:val="auto"/>
-          <w:sz w:val="24"/>
-        </w:rPr>
         <w:t>and its content is used for demo purposes only.</w:t>
       </w:r>
     </w:p>
@@ -503,17 +391,13 @@
     <w:p/>
     <w:p>
       <w:pPr>
-        <w:jc w:val="left"/>
         <w:rPr>
           <w:b/>
         </w:rPr>
       </w:pPr>
       <w:r>
         <w:rPr>
-          <w:rFonts w:ascii="Calibri" w:eastAsia="Calibri" w:hAnsi="Calibri" w:cs="Calibri"/>
           <w:b/>
-          <w:color w:val="auto"/>
-          <w:sz w:val="24"/>
         </w:rPr>
         <w:t>Table of Content</w:t>
       </w:r>
@@ -522,9 +406,11 @@
       <w:pPr>
         <w:pStyle w:val="TOC1"/>
         <w:rPr>
-          <w:rFonts w:asciiTheme="minorHAnsi" w:hAnsiTheme="minorHAnsi"/>
+          <w:rFonts w:eastAsiaTheme="minorEastAsia"/>
+          <w:b w:val="0"/>
           <w:noProof/>
           <w:sz w:val="22"/>
+          <w:szCs w:val="22"/>
         </w:rPr>
       </w:pPr>
       <w:r>
@@ -548,112 +434,447 @@
         </w:rPr>
         <w:fldChar w:fldCharType="separate"/>
       </w:r>
-      <w:r>
-        <w:fldChar w:fldCharType="begin"/>
-      </w:r>
-      <w:r>
-        <w:instrText xml:space="preserve"> HYPERLINK \l "_Toc256000001" </w:instrText>
-      </w:r>
-      <w:r>
-        <w:fldChar w:fldCharType="separate"/>
-      </w:r>
-      <w:r>
-        <w:rPr>
-          <w:rStyle w:val="Hyperlink"/>
-        </w:rPr>
-        <w:t>1</w:t>
-      </w:r>
-      <w:r>
-        <w:rPr>
-          <w:rFonts w:asciiTheme="minorHAnsi" w:hAnsiTheme="minorHAnsi"/>
+      <w:hyperlink w:anchor="_Toc511429752" w:history="1">
+        <w:r>
+          <w:rPr>
+            <w:rStyle w:val="Hyperlink"/>
+            <w:noProof/>
+          </w:rPr>
+          <w:t>1</w:t>
+        </w:r>
+        <w:r>
+          <w:rPr>
+            <w:rFonts w:eastAsiaTheme="minorEastAsia"/>
+            <w:b w:val="0"/>
+            <w:noProof/>
+            <w:sz w:val="22"/>
+            <w:szCs w:val="22"/>
+          </w:rPr>
+          <w:tab/>
+        </w:r>
+        <w:r>
+          <w:rPr>
+            <w:rStyle w:val="Hyperlink"/>
+            <w:noProof/>
+          </w:rPr>
+          <w:t>This is Heading 1 Style definition</w:t>
+        </w:r>
+        <w:r>
+          <w:rPr>
+            <w:noProof/>
+            <w:webHidden/>
+          </w:rPr>
+          <w:tab/>
+        </w:r>
+        <w:r>
+          <w:rPr>
+            <w:noProof/>
+            <w:webHidden/>
+          </w:rPr>
+          <w:fldChar w:fldCharType="begin"/>
+        </w:r>
+        <w:r>
+          <w:rPr>
+            <w:noProof/>
+            <w:webHidden/>
+          </w:rPr>
+          <w:instrText xml:space="preserve"> PAGEREF _Toc511429752 \h </w:instrText>
+        </w:r>
+        <w:r>
+          <w:rPr>
+            <w:noProof/>
+            <w:webHidden/>
+          </w:rPr>
+        </w:r>
+        <w:r>
+          <w:rPr>
+            <w:noProof/>
+            <w:webHidden/>
+          </w:rPr>
+          <w:fldChar w:fldCharType="separate"/>
+        </w:r>
+        <w:r>
+          <w:rPr>
+            <w:noProof/>
+            <w:webHidden/>
+          </w:rPr>
+          <w:t>4</w:t>
+        </w:r>
+        <w:r>
+          <w:rPr>
+            <w:noProof/>
+            <w:webHidden/>
+          </w:rPr>
+          <w:fldChar w:fldCharType="end"/>
+        </w:r>
+      </w:hyperlink>
+    </w:p>
+    <w:p>
+      <w:pPr>
+        <w:pStyle w:val="TOC2"/>
+        <w:tabs>
+          <w:tab w:val="left" w:pos="960"/>
+          <w:tab w:val="right" w:leader="dot" w:pos="9010"/>
+        </w:tabs>
+        <w:rPr>
+          <w:rFonts w:eastAsiaTheme="minorEastAsia"/>
+          <w:b w:val="0"/>
+          <w:noProof/>
+        </w:rPr>
+      </w:pPr>
+      <w:hyperlink w:anchor="_Toc511429753" w:history="1">
+        <w:r>
+          <w:rPr>
+            <w:rStyle w:val="Hyperlink"/>
+            <w:rFonts w:cs="Courier New"/>
+            <w:noProof/>
+          </w:rPr>
+          <w:t>1.1</w:t>
+        </w:r>
+        <w:r>
+          <w:rPr>
+            <w:rFonts w:eastAsiaTheme="minorEastAsia"/>
+            <w:b w:val="0"/>
+            <w:noProof/>
+          </w:rPr>
+          <w:tab/>
+        </w:r>
+        <w:r>
+          <w:rPr>
+            <w:rStyle w:val="Hyperlink"/>
+            <w:noProof/>
+          </w:rPr>
+          <w:t>This is Heading 2 Style definition</w:t>
+        </w:r>
+        <w:r>
+          <w:rPr>
+            <w:noProof/>
+            <w:webHidden/>
+          </w:rPr>
+          <w:tab/>
+        </w:r>
+        <w:r>
+          <w:rPr>
+            <w:noProof/>
+            <w:webHidden/>
+          </w:rPr>
+          <w:fldChar w:fldCharType="begin"/>
+        </w:r>
+        <w:r>
+          <w:rPr>
+            <w:noProof/>
+            <w:webHidden/>
+          </w:rPr>
+          <w:instrText xml:space="preserve"> PAGEREF _Toc511429753 \h </w:instrText>
+        </w:r>
+        <w:r>
+          <w:rPr>
+            <w:noProof/>
+            <w:webHidden/>
+          </w:rPr>
+        </w:r>
+        <w:r>
+          <w:rPr>
+            <w:noProof/>
+            <w:webHidden/>
+          </w:rPr>
+          <w:fldChar w:fldCharType="separate"/>
+        </w:r>
+        <w:r>
+          <w:rPr>
+            <w:noProof/>
+            <w:webHidden/>
+          </w:rPr>
+          <w:t>4</w:t>
+        </w:r>
+        <w:r>
+          <w:rPr>
+            <w:noProof/>
+            <w:webHidden/>
+          </w:rPr>
+          <w:fldChar w:fldCharType="end"/>
+        </w:r>
+      </w:hyperlink>
+    </w:p>
+    <w:p>
+      <w:pPr>
+        <w:pStyle w:val="TOC3"/>
+        <w:tabs>
+          <w:tab w:val="left" w:pos="1200"/>
+          <w:tab w:val="right" w:leader="dot" w:pos="9010"/>
+        </w:tabs>
+        <w:rPr>
+          <w:rFonts w:eastAsiaTheme="minorEastAsia"/>
+          <w:noProof/>
+        </w:rPr>
+      </w:pPr>
+      <w:hyperlink w:anchor="_Toc511429754" w:history="1">
+        <w:r>
+          <w:rPr>
+            <w:rStyle w:val="Hyperlink"/>
+            <w:rFonts w:cs="Courier New"/>
+            <w:noProof/>
+          </w:rPr>
+          <w:t>1.1.1</w:t>
+        </w:r>
+        <w:r>
+          <w:rPr>
+            <w:rFonts w:eastAsiaTheme="minorEastAsia"/>
+            <w:noProof/>
+          </w:rPr>
+          <w:tab/>
+        </w:r>
+        <w:r>
+          <w:rPr>
+            <w:rStyle w:val="Hyperlink"/>
+            <w:noProof/>
+          </w:rPr>
+          <w:t>This is Heading 3 Style definition</w:t>
+        </w:r>
+        <w:r>
+          <w:rPr>
+            <w:noProof/>
+            <w:webHidden/>
+          </w:rPr>
+          <w:tab/>
+        </w:r>
+        <w:r>
+          <w:rPr>
+            <w:noProof/>
+            <w:webHidden/>
+          </w:rPr>
+          <w:fldChar w:fldCharType="begin"/>
+        </w:r>
+        <w:r>
+          <w:rPr>
+            <w:noProof/>
+            <w:webHidden/>
+          </w:rPr>
+          <w:instrText xml:space="preserve"> PAGEREF _Toc511429754 \h </w:instrText>
+        </w:r>
+        <w:r>
+          <w:rPr>
+            <w:noProof/>
+            <w:webHidden/>
+          </w:rPr>
+        </w:r>
+        <w:r>
+          <w:rPr>
+            <w:noProof/>
+            <w:webHidden/>
+          </w:rPr>
+          <w:fldChar w:fldCharType="separate"/>
+        </w:r>
+        <w:r>
+          <w:rPr>
+            <w:noProof/>
+            <w:webHidden/>
+          </w:rPr>
+          <w:t>4</w:t>
+        </w:r>
+        <w:r>
+          <w:rPr>
+            <w:noProof/>
+            <w:webHidden/>
+          </w:rPr>
+          <w:fldChar w:fldCharType="end"/>
+        </w:r>
+      </w:hyperlink>
+    </w:p>
+    <w:p>
+      <w:pPr>
+        <w:pStyle w:val="TOC1"/>
+        <w:rPr>
+          <w:rFonts w:eastAsiaTheme="minorEastAsia"/>
+          <w:b w:val="0"/>
           <w:noProof/>
           <w:sz w:val="22"/>
-        </w:rPr>
-        <w:tab/>
-      </w:r>
-      <w:r>
-        <w:rPr>
-          <w:rStyle w:val="Hyperlink"/>
-        </w:rPr>
-        <w:t>This Heading is Visible in the APP</w:t>
-      </w:r>
-      <w:r>
-        <w:tab/>
-      </w:r>
+          <w:szCs w:val="22"/>
+        </w:rPr>
+      </w:pPr>
+      <w:hyperlink w:anchor="_Toc511429755" w:history="1">
+        <w:r>
+          <w:rPr>
+            <w:rStyle w:val="Hyperlink"/>
+            <w:noProof/>
+          </w:rPr>
+          <w:t>2</w:t>
+        </w:r>
+        <w:r>
+          <w:rPr>
+            <w:rFonts w:eastAsiaTheme="minorEastAsia"/>
+            <w:b w:val="0"/>
+            <w:noProof/>
+            <w:sz w:val="22"/>
+            <w:szCs w:val="22"/>
+          </w:rPr>
+          <w:tab/>
+        </w:r>
+        <w:r>
+          <w:rPr>
+            <w:rStyle w:val="Hyperlink"/>
+            <w:noProof/>
+          </w:rPr>
+          <w:t>This Heading is Visible in the APP</w:t>
+        </w:r>
+        <w:r>
+          <w:rPr>
+            <w:noProof/>
+            <w:webHidden/>
+          </w:rPr>
+          <w:tab/>
+        </w:r>
+        <w:r>
+          <w:rPr>
+            <w:noProof/>
+            <w:webHidden/>
+          </w:rPr>
+          <w:fldChar w:fldCharType="begin"/>
+        </w:r>
+        <w:r>
+          <w:rPr>
+            <w:noProof/>
+            <w:webHidden/>
+          </w:rPr>
+          <w:instrText xml:space="preserve"> PAGEREF _Toc511429755 \h </w:instrText>
+        </w:r>
+        <w:r>
+          <w:rPr>
+            <w:noProof/>
+            <w:webHidden/>
+          </w:rPr>
+        </w:r>
+        <w:r>
+          <w:rPr>
+            <w:noProof/>
+            <w:webHidden/>
+          </w:rPr>
+          <w:fldChar w:fldCharType="separate"/>
+        </w:r>
+        <w:r>
+          <w:rPr>
+            <w:noProof/>
+            <w:webHidden/>
+          </w:rPr>
+          <w:t>5</w:t>
+        </w:r>
+        <w:r>
+          <w:rPr>
+            <w:noProof/>
+            <w:webHidden/>
+          </w:rPr>
+          <w:fldChar w:fldCharType="end"/>
+        </w:r>
+      </w:hyperlink>
+    </w:p>
+    <w:p>
+      <w:pPr>
+        <w:pStyle w:val="BodyText"/>
+        <w:rPr>
+          <w:rFonts w:cs="Arial"/>
+          <w:color w:val="595959" w:themeColor="text1" w:themeTint="A6"/>
+          <w:lang w:eastAsia="en-US"/>
+        </w:rPr>
+      </w:pPr>
+      <w:r>
+        <w:fldChar w:fldCharType="end"/>
+      </w:r>
+    </w:p>
+    <w:p>
+      <w:pPr>
+        <w:rPr>
+          <w:b/>
+        </w:rPr>
+      </w:pPr>
+      <w:r>
+        <w:rPr>
+          <w:b/>
+        </w:rPr>
+        <w:t>Table of Figures</w:t>
+      </w:r>
+    </w:p>
+    <w:p/>
+    <w:p>
+      <w:pPr>
+        <w:pStyle w:val="TableofFigures"/>
+        <w:tabs>
+          <w:tab w:val="right" w:leader="dot" w:pos="9010"/>
+        </w:tabs>
+        <w:rPr>
+          <w:rFonts w:eastAsiaTheme="minorEastAsia" w:cstheme="minorBidi"/>
+          <w:noProof/>
+          <w:szCs w:val="22"/>
+          <w:lang w:val="en-US" w:eastAsia="en-US"/>
+        </w:rPr>
+      </w:pPr>
       <w:r>
         <w:fldChar w:fldCharType="begin"/>
       </w:r>
       <w:r>
-        <w:instrText xml:space="preserve"> PAGEREF _Toc256000001 \h </w:instrText>
+        <w:instrText xml:space="preserve"> TOC \h \z \c "Figure" </w:instrText>
       </w:r>
       <w:r>
         <w:fldChar w:fldCharType="separate"/>
       </w:r>
-      <w:r>
-        <w:t>3</w:t>
-      </w:r>
-      <w:r>
-        <w:fldChar w:fldCharType="end"/>
-      </w:r>
-      <w:r>
-        <w:fldChar w:fldCharType="end"/>
-      </w:r>
-    </w:p>
-    <w:p>
-      <w:pPr>
-        <w:pStyle w:val="BodyText"/>
-      </w:pPr>
-      <w:r>
-        <w:fldChar w:fldCharType="end"/>
-      </w:r>
-    </w:p>
-    <w:p>
-      <w:pPr>
-        <w:jc w:val="left"/>
-        <w:rPr>
-          <w:b/>
-        </w:rPr>
-      </w:pPr>
-      <w:r>
-        <w:rPr>
-          <w:rFonts w:ascii="Calibri" w:eastAsia="Calibri" w:hAnsi="Calibri" w:cs="Calibri"/>
-          <w:b/>
-          <w:color w:val="auto"/>
-          <w:sz w:val="24"/>
-        </w:rPr>
-        <w:t>Table of Figures</w:t>
-      </w:r>
-    </w:p>
-    <w:p/>
-    <w:p>
-      <w:pPr>
-        <w:jc w:val="left"/>
-      </w:pPr>
-      <w:r>
-        <w:fldChar w:fldCharType="begin"/>
-      </w:r>
-      <w:r>
-        <w:rPr>
-          <w:rFonts w:ascii="Calibri" w:eastAsia="Calibri" w:hAnsi="Calibri" w:cs="Calibri"/>
-          <w:color w:val="auto"/>
-          <w:sz w:val="24"/>
-        </w:rPr>
-        <w:instrText xml:space="preserve"> TOC \h \z \c "Figure" </w:instrText>
-      </w:r>
-      <w:r>
-        <w:fldChar w:fldCharType="separate"/>
-      </w:r>
-      <w:r>
-        <w:rPr>
-          <w:rFonts w:ascii="Calibri" w:eastAsia="Calibri" w:hAnsi="Calibri" w:cs="Calibri"/>
-          <w:b/>
-          <w:color w:val="auto"/>
-          <w:sz w:val="24"/>
-          <w:szCs w:val="20"/>
-          <w:lang w:val="en-GB" w:eastAsia="ko-KR"/>
-        </w:rPr>
-        <w:t>No table of figures entries found.</w:t>
-      </w:r>
+      <w:hyperlink w:anchor="_Toc490773397" w:history="1">
+        <w:r>
+          <w:rPr>
+            <w:rStyle w:val="Hyperlink"/>
+            <w:noProof/>
+          </w:rPr>
+          <w:t>Figure 1: This is Figure Caption style definition</w:t>
+        </w:r>
+        <w:r>
+          <w:rPr>
+            <w:noProof/>
+            <w:webHidden/>
+          </w:rPr>
+          <w:tab/>
+        </w:r>
+        <w:r>
+          <w:rPr>
+            <w:noProof/>
+            <w:webHidden/>
+          </w:rPr>
+          <w:fldChar w:fldCharType="begin"/>
+        </w:r>
+        <w:r>
+          <w:rPr>
+            <w:noProof/>
+            <w:webHidden/>
+          </w:rPr>
+          <w:instrText xml:space="preserve"> PAGEREF _Toc490773397 \h </w:instrText>
+        </w:r>
+        <w:r>
+          <w:rPr>
+            <w:noProof/>
+            <w:webHidden/>
+          </w:rPr>
+        </w:r>
+        <w:r>
+          <w:rPr>
+            <w:noProof/>
+            <w:webHidden/>
+          </w:rPr>
+          <w:fldChar w:fldCharType="separate"/>
+        </w:r>
+        <w:r>
+          <w:rPr>
+            <w:noProof/>
+            <w:webHidden/>
+          </w:rPr>
+          <w:t>5</w:t>
+        </w:r>
+        <w:r>
+          <w:rPr>
+            <w:noProof/>
+            <w:webHidden/>
+          </w:rPr>
+          <w:fldChar w:fldCharType="end"/>
+        </w:r>
+      </w:hyperlink>
+    </w:p>
+    <w:p>
       <w:r>
         <w:rPr>
           <w:rFonts w:eastAsia="Times New Roman" w:cs="Times New Roman"/>
@@ -666,17 +887,13 @@
     </w:p>
     <w:p>
       <w:pPr>
-        <w:jc w:val="left"/>
         <w:rPr>
           <w:b/>
         </w:rPr>
       </w:pPr>
       <w:r>
         <w:rPr>
-          <w:rFonts w:ascii="Calibri" w:eastAsia="Calibri" w:hAnsi="Calibri" w:cs="Calibri"/>
           <w:b/>
-          <w:color w:val="auto"/>
-          <w:sz w:val="24"/>
         </w:rPr>
         <w:t>Table of Tables</w:t>
       </w:r>
@@ -684,213 +901,579 @@
     <w:p/>
     <w:p>
       <w:pPr>
-        <w:jc w:val="left"/>
+        <w:pStyle w:val="TableofFigures"/>
+        <w:tabs>
+          <w:tab w:val="right" w:leader="dot" w:pos="9010"/>
+        </w:tabs>
+        <w:rPr>
+          <w:rFonts w:eastAsiaTheme="minorEastAsia" w:cstheme="minorBidi"/>
+          <w:noProof/>
+          <w:szCs w:val="22"/>
+          <w:lang w:val="en-US" w:eastAsia="en-US"/>
+        </w:rPr>
       </w:pPr>
       <w:r>
         <w:fldChar w:fldCharType="begin"/>
       </w:r>
       <w:r>
-        <w:rPr>
-          <w:rFonts w:ascii="Calibri" w:eastAsia="Calibri" w:hAnsi="Calibri" w:cs="Calibri"/>
-          <w:color w:val="auto"/>
-          <w:sz w:val="24"/>
-        </w:rPr>
         <w:instrText xml:space="preserve"> TOC \h \z \c "Table" </w:instrText>
       </w:r>
       <w:r>
         <w:fldChar w:fldCharType="separate"/>
       </w:r>
-      <w:r>
-        <w:rPr>
-          <w:rFonts w:ascii="Calibri" w:eastAsia="Calibri" w:hAnsi="Calibri" w:cs="Calibri"/>
+      <w:hyperlink w:anchor="_Toc490772156" w:history="1">
+        <w:r>
+          <w:rPr>
+            <w:rStyle w:val="Hyperlink"/>
+            <w:noProof/>
+          </w:rPr>
+          <w:t>Table 1: Document references</w:t>
+        </w:r>
+        <w:r>
+          <w:rPr>
+            <w:noProof/>
+            <w:webHidden/>
+          </w:rPr>
+          <w:tab/>
+        </w:r>
+        <w:r>
+          <w:rPr>
+            <w:noProof/>
+            <w:webHidden/>
+          </w:rPr>
+          <w:fldChar w:fldCharType="begin"/>
+        </w:r>
+        <w:r>
+          <w:rPr>
+            <w:noProof/>
+            <w:webHidden/>
+          </w:rPr>
+          <w:instrText xml:space="preserve"> PAGEREF _Toc490772156 \h </w:instrText>
+        </w:r>
+        <w:r>
+          <w:rPr>
+            <w:noProof/>
+            <w:webHidden/>
+          </w:rPr>
+        </w:r>
+        <w:r>
+          <w:rPr>
+            <w:noProof/>
+            <w:webHidden/>
+          </w:rPr>
+          <w:fldChar w:fldCharType="separate"/>
+        </w:r>
+        <w:r>
+          <w:rPr>
+            <w:noProof/>
+            <w:webHidden/>
+          </w:rPr>
+          <w:t>4</w:t>
+        </w:r>
+        <w:r>
+          <w:rPr>
+            <w:noProof/>
+            <w:webHidden/>
+          </w:rPr>
+          <w:fldChar w:fldCharType="end"/>
+        </w:r>
+      </w:hyperlink>
+    </w:p>
+    <w:p>
+      <w:pPr>
+        <w:pStyle w:val="TableofFigures"/>
+        <w:tabs>
+          <w:tab w:val="right" w:leader="dot" w:pos="9010"/>
+        </w:tabs>
+        <w:rPr>
+          <w:rFonts w:eastAsiaTheme="minorEastAsia" w:cstheme="minorBidi"/>
+          <w:noProof/>
+          <w:szCs w:val="22"/>
+          <w:lang w:val="en-US" w:eastAsia="en-US"/>
+        </w:rPr>
+      </w:pPr>
+      <w:hyperlink w:anchor="_Toc490772157" w:history="1">
+        <w:r>
+          <w:rPr>
+            <w:rStyle w:val="Hyperlink"/>
+            <w:noProof/>
+          </w:rPr>
+          <w:t>Table 1: This is Table Caption style definition</w:t>
+        </w:r>
+        <w:r>
+          <w:rPr>
+            <w:noProof/>
+            <w:webHidden/>
+          </w:rPr>
+          <w:tab/>
+        </w:r>
+        <w:r>
+          <w:rPr>
+            <w:noProof/>
+            <w:webHidden/>
+          </w:rPr>
+          <w:fldChar w:fldCharType="begin"/>
+        </w:r>
+        <w:r>
+          <w:rPr>
+            <w:noProof/>
+            <w:webHidden/>
+          </w:rPr>
+          <w:instrText xml:space="preserve"> PAGEREF _Toc490772157 \h </w:instrText>
+        </w:r>
+        <w:r>
+          <w:rPr>
+            <w:noProof/>
+            <w:webHidden/>
+          </w:rPr>
+        </w:r>
+        <w:r>
+          <w:rPr>
+            <w:noProof/>
+            <w:webHidden/>
+          </w:rPr>
+          <w:fldChar w:fldCharType="separate"/>
+        </w:r>
+        <w:r>
+          <w:rPr>
+            <w:noProof/>
+            <w:webHidden/>
+          </w:rPr>
+          <w:t>5</w:t>
+        </w:r>
+        <w:r>
+          <w:rPr>
+            <w:noProof/>
+            <w:webHidden/>
+          </w:rPr>
+          <w:fldChar w:fldCharType="end"/>
+        </w:r>
+      </w:hyperlink>
+    </w:p>
+    <w:p>
+      <w:r>
+        <w:fldChar w:fldCharType="end"/>
+      </w:r>
+    </w:p>
+    <w:p>
+      <w:r>
+        <w:br w:type="page"/>
+      </w:r>
+    </w:p>
+    <w:p>
+      <w:pPr>
+        <w:rPr>
+          <w:rStyle w:val="Strong"/>
+          <w:color w:val="538135" w:themeColor="accent6" w:themeShade="BF"/>
+        </w:rPr>
+      </w:pPr>
+      <w:r>
+        <w:rPr>
+          <w:rStyle w:val="Strong"/>
+          <w:color w:val="538135" w:themeColor="accent6" w:themeShade="BF"/>
+        </w:rPr>
+        <w:lastRenderedPageBreak/>
+        <w:t>##########Styles definition page start##########</w:t>
+      </w:r>
+    </w:p>
+    <w:p/>
+    <w:p>
+      <w:pPr>
+        <w:rPr>
           <w:b/>
-          <w:color w:val="auto"/>
-          <w:sz w:val="24"/>
-        </w:rPr>
-        <w:t>No table of figures entries found.</w:t>
-      </w:r>
-      <w:r>
+        </w:rPr>
+      </w:pPr>
+      <w:r>
+        <w:rPr>
+          <w:b/>
+        </w:rPr>
+        <w:t>The following line is Normal Style definition:</w:t>
+      </w:r>
+    </w:p>
+    <w:p>
+      <w:pPr>
+        <w:jc w:val="both"/>
+      </w:pPr>
+      <w:r>
+        <w:t>This is Normal Style definition.</w:t>
+      </w:r>
+    </w:p>
+    <w:p>
+      <w:pPr>
+        <w:rPr>
+          <w:b/>
+        </w:rPr>
+      </w:pPr>
+      <w:r>
+        <w:br/>
+      </w:r>
+      <w:r>
+        <w:rPr>
+          <w:b/>
+        </w:rPr>
+        <w:t xml:space="preserve">The following line is bulleted list Style definition: </w:t>
+      </w:r>
+    </w:p>
+    <w:p>
+      <w:pPr>
+        <w:pStyle w:val="ListBulleted"/>
+      </w:pPr>
+      <w:r>
+        <w:t xml:space="preserve">This line is bulleted list </w:t>
+      </w:r>
+      <w:r>
+        <w:t>Style</w:t>
+      </w:r>
+      <w:r>
+        <w:t xml:space="preserve"> definition</w:t>
+      </w:r>
+    </w:p>
+    <w:p/>
+    <w:p>
+      <w:pPr>
+        <w:rPr>
+          <w:b/>
+        </w:rPr>
+      </w:pPr>
+      <w:r>
+        <w:rPr>
+          <w:b/>
+        </w:rPr>
+        <w:t xml:space="preserve">The following line is numbered list Style definition: </w:t>
+      </w:r>
+    </w:p>
+    <w:p>
+      <w:pPr>
+        <w:pStyle w:val="Listnumbered"/>
+      </w:pPr>
+      <w:r>
+        <w:t>This line is numbered list Style definition</w:t>
+      </w:r>
+    </w:p>
+    <w:p/>
+    <w:p>
+      <w:pPr>
+        <w:rPr>
+          <w:b/>
+        </w:rPr>
+      </w:pPr>
+      <w:bookmarkStart w:id="1" w:name="_Toc275709540"/>
+      <w:bookmarkStart w:id="2" w:name="_Toc323212594"/>
+      <w:bookmarkStart w:id="3" w:name="_Toc360459606"/>
+      <w:r>
+        <w:rPr>
+          <w:b/>
+        </w:rPr>
+        <w:t>The following line</w:t>
+      </w:r>
+      <w:r>
+        <w:rPr>
+          <w:b/>
+        </w:rPr>
+        <w:t>s are</w:t>
+      </w:r>
+      <w:r>
+        <w:rPr>
+          <w:b/>
+        </w:rPr>
+        <w:t xml:space="preserve"> </w:t>
+      </w:r>
+      <w:r>
+        <w:rPr>
+          <w:b/>
+        </w:rPr>
+        <w:t xml:space="preserve">Caption </w:t>
+      </w:r>
+      <w:r>
+        <w:rPr>
+          <w:b/>
+        </w:rPr>
+        <w:t>Style</w:t>
+      </w:r>
+      <w:r>
+        <w:rPr>
+          <w:b/>
+        </w:rPr>
+        <w:t>s</w:t>
+      </w:r>
+      <w:r>
+        <w:rPr>
+          <w:b/>
+        </w:rPr>
+        <w:t xml:space="preserve"> definition: </w:t>
+      </w:r>
+    </w:p>
+    <w:p>
+      <w:pPr>
+        <w:pStyle w:val="Figure"/>
+        <w:spacing w:line="240" w:lineRule="auto"/>
+      </w:pPr>
+      <w:bookmarkStart w:id="4" w:name="_Ref322415338"/>
+      <w:bookmarkStart w:id="5" w:name="_Toc323212446"/>
+      <w:bookmarkStart w:id="6" w:name="_Toc360459604"/>
+      <w:bookmarkStart w:id="7" w:name="_Toc490772115"/>
+      <w:bookmarkStart w:id="8" w:name="_Toc490773335"/>
+      <w:bookmarkStart w:id="9" w:name="_Toc490773397"/>
+      <w:bookmarkEnd w:id="1"/>
+      <w:bookmarkEnd w:id="2"/>
+      <w:bookmarkEnd w:id="3"/>
+      <w:r>
+        <w:t xml:space="preserve">Figure </w:t>
+      </w:r>
+      <w:r>
+        <w:fldChar w:fldCharType="begin"/>
+      </w:r>
+      <w:r>
+        <w:instrText xml:space="preserve"> SEQ Figure \* ARABIC </w:instrText>
+      </w:r>
+      <w:r>
+        <w:fldChar w:fldCharType="separate"/>
+      </w:r>
+      <w:r>
+        <w:rPr>
+          <w:noProof/>
+        </w:rPr>
+        <w:t>1</w:t>
+      </w:r>
+      <w:r>
+        <w:rPr>
+          <w:noProof/>
+        </w:rPr>
         <w:fldChar w:fldCharType="end"/>
       </w:r>
-    </w:p>
-    <w:p>
-      <w:pPr>
-        <w:jc w:val="left"/>
-        <w:sectPr>
-          <w:headerReference w:type="default" r:id="rId5"/>
-          <w:footerReference w:type="default" r:id="rId6"/>
-          <w:pgSz w:w="11900" w:h="16820"/>
-          <w:pgMar w:top="1440" w:right="1440" w:bottom="1440" w:left="1440" w:header="708" w:footer="708" w:gutter="0"/>
-          <w:cols w:space="708"/>
-          <w:docGrid w:linePitch="360"/>
-        </w:sectPr>
-      </w:pPr>
-      <w:r>
-        <w:rPr>
-          <w:rFonts w:ascii="Calibri" w:eastAsia="Calibri" w:hAnsi="Calibri" w:cs="Calibri"/>
-          <w:color w:val="auto"/>
-          <w:sz w:val="24"/>
+      <w:bookmarkEnd w:id="4"/>
+      <w:bookmarkEnd w:id="5"/>
+      <w:r>
+        <w:t xml:space="preserve">: </w:t>
+      </w:r>
+      <w:r>
+        <w:t>This is Figure Caption style definition</w:t>
+      </w:r>
+      <w:bookmarkEnd w:id="6"/>
+      <w:bookmarkEnd w:id="7"/>
+      <w:bookmarkEnd w:id="8"/>
+      <w:bookmarkEnd w:id="9"/>
+    </w:p>
+    <w:p>
+      <w:pPr>
+        <w:pStyle w:val="Figure"/>
+        <w:spacing w:line="240" w:lineRule="auto"/>
+      </w:pPr>
+      <w:bookmarkStart w:id="10" w:name="_Toc490772157"/>
+      <w:r>
+        <w:t xml:space="preserve">Table </w:t>
+      </w:r>
+      <w:r>
+        <w:fldChar w:fldCharType="begin"/>
+      </w:r>
+      <w:r>
+        <w:instrText xml:space="preserve"> SEQ Table \* ARABIC </w:instrText>
+      </w:r>
+      <w:r>
+        <w:fldChar w:fldCharType="separate"/>
+      </w:r>
+      <w:r>
+        <w:rPr>
+          <w:noProof/>
+        </w:rPr>
+        <w:t>1</w:t>
+      </w:r>
+      <w:r>
+        <w:rPr>
+          <w:noProof/>
+        </w:rPr>
+        <w:fldChar w:fldCharType="end"/>
+      </w:r>
+      <w:r>
+        <w:t>: This is Table Caption style definition</w:t>
+      </w:r>
+      <w:bookmarkEnd w:id="10"/>
+    </w:p>
+    <w:p>
+      <w:pPr>
+        <w:pStyle w:val="Heading1"/>
+      </w:pPr>
+      <w:bookmarkStart w:id="11" w:name="_Toc511429752"/>
+      <w:r>
+        <w:lastRenderedPageBreak/>
+        <w:t>This is Heading 1 Style definition</w:t>
+      </w:r>
+      <w:bookmarkEnd w:id="11"/>
+    </w:p>
+    <w:p>
+      <w:pPr>
+        <w:pStyle w:val="Heading2"/>
+        <w:rPr>
+          <w:rFonts w:cs="Courier New"/>
+        </w:rPr>
+      </w:pPr>
+      <w:bookmarkStart w:id="12" w:name="_Toc360607556"/>
+      <w:bookmarkStart w:id="13" w:name="_Toc511429753"/>
+      <w:r>
+        <w:t xml:space="preserve">This is Heading 2 </w:t>
+      </w:r>
+      <w:r>
+        <w:t>Style</w:t>
+      </w:r>
+      <w:r>
+        <w:t xml:space="preserve"> definition</w:t>
+      </w:r>
+      <w:bookmarkEnd w:id="12"/>
+      <w:bookmarkEnd w:id="13"/>
+    </w:p>
+    <w:p>
+      <w:pPr>
+        <w:pStyle w:val="Heading3"/>
+        <w:rPr>
+          <w:rFonts w:cs="Courier New"/>
+        </w:rPr>
+      </w:pPr>
+      <w:bookmarkStart w:id="14" w:name="_Toc511429754"/>
+      <w:r>
+        <w:t xml:space="preserve">This is Heading 3 Style </w:t>
+      </w:r>
+      <w:r>
+        <w:t>definition</w:t>
+      </w:r>
+      <w:bookmarkEnd w:id="14"/>
+    </w:p>
+    <w:p>
+      <w:pPr>
+        <w:pStyle w:val="Heading4"/>
+      </w:pPr>
+      <w:r>
+        <w:t xml:space="preserve"> This is Heading 4 Style definition</w:t>
+      </w:r>
+    </w:p>
+    <w:p/>
+    <w:p>
+      <w:pPr>
+        <w:rPr>
+          <w:rStyle w:val="Strong"/>
+          <w:color w:val="538135" w:themeColor="accent6" w:themeShade="BF"/>
+        </w:rPr>
+      </w:pPr>
+      <w:r>
+        <w:rPr>
+          <w:rStyle w:val="Strong"/>
+          <w:color w:val="538135" w:themeColor="accent6" w:themeShade="BF"/>
+        </w:rPr>
+        <w:t>##########Styles definition page end##########</w:t>
+      </w:r>
+    </w:p>
+    <w:p>
+      <w:pPr>
+        <w:rPr>
+          <w:shd w:val="clear" w:color="auto" w:fill="FFFFFF"/>
+        </w:rPr>
+      </w:pPr>
+    </w:p>
+    <w:p>
+      <w:pPr>
+        <w:pStyle w:val="Heading1"/>
+      </w:pPr>
+      <w:bookmarkStart w:id="15" w:name="_Toc511429755"/>
+      <w:r>
+        <w:lastRenderedPageBreak/>
+        <w:t>This Heading is Visible in the APP</w:t>
+      </w:r>
+      <w:bookmarkEnd w:id="15"/>
+    </w:p>
+    <w:p>
+      <w:pPr>
+        <w:rPr>
+          <w:shd w:val="clear" w:color="auto" w:fill="FFFFFF"/>
+        </w:rPr>
+      </w:pPr>
+      <w:r>
+        <w:rPr>
+          <w:shd w:val="clear" w:color="auto" w:fill="FFFFFF"/>
         </w:rPr>
         <w:br w:type="page"/>
       </w:r>
     </w:p>
     <w:p>
       <w:pPr>
-        <w:pStyle w:val="Heading1"/>
-        <w:jc w:val="left"/>
-      </w:pPr>
-      <w:bookmarkStart w:id="1" w:name="_Toc256000001"/>
-      <w:r>
-        <w:t>This Heading is Visible in the APP</w:t>
-      </w:r>
-      <w:bookmarkEnd w:id="1"/>
-    </w:p>
-    <w:p>
-      <w:pPr>
-        <w:pStyle w:val="Heading1"/>
-        <w:jc w:val="left"/>
-        <w:sectPr>
-          <w:type w:val="continuous"/>
-          <w:pgSz w:w="11906" w:h="16838"/>
-          <w:pgMar w:top="1440" w:right="1440" w:bottom="1440" w:left="1440" w:header="720" w:footer="720" w:gutter="0"/>
-          <w:cols w:space="720"/>
-          <w:docGrid w:linePitch="360"/>
-        </w:sectPr>
-      </w:pPr>
-    </w:p>
-    <w:p>
-      <w:pPr>
-        <w:jc w:val="left"/>
-        <w:rPr>
-          <w:rStyle w:val="DefaultParagraphFont"/>
+        <w:rPr>
+          <w:rStyle w:val="Strong"/>
+          <w:color w:val="538135" w:themeColor="accent6" w:themeShade="BF"/>
+        </w:rPr>
+      </w:pPr>
+      <w:r>
+        <w:rPr>
+          <w:rStyle w:val="Strong"/>
+          <w:color w:val="538135" w:themeColor="accent6" w:themeShade="BF"/>
+        </w:rPr>
+        <w:lastRenderedPageBreak/>
+        <w:t>##########Last page start##########</w:t>
+      </w:r>
+    </w:p>
+    <w:p>
+      <w:pPr>
+        <w:rPr>
           <w:shd w:val="clear" w:color="auto" w:fill="FFFFFF"/>
         </w:rPr>
-        <w:sectPr>
-          <w:type w:val="continuous"/>
-          <w:pgSz w:w="11906" w:h="16838"/>
-          <w:pgMar w:top="1440" w:right="1440" w:bottom="1440" w:left="1440" w:header="720" w:footer="720" w:gutter="0"/>
-          <w:cols w:space="720"/>
-          <w:docGrid w:linePitch="360"/>
-        </w:sectPr>
-      </w:pPr>
-      <w:r>
-        <w:rPr>
-          <w:rStyle w:val="DefaultParagraphFont"/>
-          <w:rFonts w:ascii="Calibri" w:eastAsia="Calibri" w:hAnsi="Calibri" w:cs="Calibri"/>
-          <w:color w:val="auto"/>
-          <w:sz w:val="24"/>
-          <w:szCs w:val="24"/>
+      </w:pPr>
+    </w:p>
+    <w:p>
+      <w:pPr>
+        <w:rPr>
           <w:shd w:val="clear" w:color="auto" w:fill="FFFFFF"/>
-          <w:lang w:val="en-US" w:eastAsia="en-US" w:bidi="ar-SA"/>
-        </w:rPr>
-        <w:br w:type="page"/>
-      </w:r>
-    </w:p>
-    <w:p>
-      <w:pPr>
-        <w:rPr>
-          <w:rStyle w:val="DefaultParagraphFont"/>
-          <w:sz w:val="24"/>
-          <w:szCs w:val="24"/>
+        </w:rPr>
+      </w:pPr>
+    </w:p>
+    <w:p>
+      <w:pPr>
+        <w:rPr>
           <w:shd w:val="clear" w:color="auto" w:fill="FFFFFF"/>
-          <w:lang w:val="en-US" w:eastAsia="en-US" w:bidi="ar-SA"/>
-        </w:rPr>
-      </w:pPr>
-    </w:p>
-    <w:p>
-      <w:pPr>
-        <w:rPr>
-          <w:rStyle w:val="DefaultParagraphFont"/>
-          <w:sz w:val="24"/>
-          <w:szCs w:val="24"/>
+        </w:rPr>
+      </w:pPr>
+    </w:p>
+    <w:p>
+      <w:pPr>
+        <w:rPr>
           <w:shd w:val="clear" w:color="auto" w:fill="FFFFFF"/>
-          <w:lang w:val="en-US" w:eastAsia="en-US" w:bidi="ar-SA"/>
-        </w:rPr>
-      </w:pPr>
-    </w:p>
-    <w:p>
-      <w:pPr>
-        <w:rPr>
-          <w:rStyle w:val="DefaultParagraphFont"/>
-          <w:sz w:val="24"/>
-          <w:szCs w:val="24"/>
+        </w:rPr>
+      </w:pPr>
+    </w:p>
+    <w:p>
+      <w:pPr>
+        <w:rPr>
           <w:shd w:val="clear" w:color="auto" w:fill="FFFFFF"/>
-          <w:lang w:val="en-US" w:eastAsia="en-US" w:bidi="ar-SA"/>
-        </w:rPr>
-      </w:pPr>
-    </w:p>
-    <w:p>
-      <w:pPr>
-        <w:rPr>
-          <w:rStyle w:val="DefaultParagraphFont"/>
-          <w:sz w:val="24"/>
-          <w:szCs w:val="24"/>
+        </w:rPr>
+      </w:pPr>
+    </w:p>
+    <w:p>
+      <w:pPr>
+        <w:rPr>
           <w:shd w:val="clear" w:color="auto" w:fill="FFFFFF"/>
-          <w:lang w:val="en-US" w:eastAsia="en-US" w:bidi="ar-SA"/>
-        </w:rPr>
-      </w:pPr>
-    </w:p>
-    <w:p>
-      <w:pPr>
-        <w:rPr>
-          <w:rStyle w:val="DefaultParagraphFont"/>
-          <w:sz w:val="24"/>
-          <w:szCs w:val="24"/>
+        </w:rPr>
+      </w:pPr>
+    </w:p>
+    <w:p>
+      <w:pPr>
+        <w:rPr>
           <w:shd w:val="clear" w:color="auto" w:fill="FFFFFF"/>
-          <w:lang w:val="en-US" w:eastAsia="en-US" w:bidi="ar-SA"/>
-        </w:rPr>
-      </w:pPr>
-    </w:p>
-    <w:p>
-      <w:pPr>
-        <w:rPr>
-          <w:rStyle w:val="DefaultParagraphFont"/>
-          <w:sz w:val="24"/>
-          <w:szCs w:val="24"/>
+        </w:rPr>
+      </w:pPr>
+    </w:p>
+    <w:p>
+      <w:pPr>
+        <w:rPr>
           <w:shd w:val="clear" w:color="auto" w:fill="FFFFFF"/>
-          <w:lang w:val="en-US" w:eastAsia="en-US" w:bidi="ar-SA"/>
-        </w:rPr>
-      </w:pPr>
-    </w:p>
-    <w:p>
-      <w:pPr>
-        <w:rPr>
-          <w:rStyle w:val="DefaultParagraphFont"/>
-          <w:sz w:val="24"/>
-          <w:szCs w:val="24"/>
-          <w:shd w:val="clear" w:color="auto" w:fill="FFFFFF"/>
-          <w:lang w:val="en-US" w:eastAsia="en-US" w:bidi="ar-SA"/>
-        </w:rPr>
-      </w:pPr>
-    </w:p>
-    <w:p>
-      <w:pPr>
-        <w:rPr>
-          <w:rStyle w:val="DefaultParagraphFont"/>
-          <w:sz w:val="24"/>
-          <w:szCs w:val="24"/>
-          <w:shd w:val="clear" w:color="auto" w:fill="FFFFFF"/>
-          <w:lang w:val="en-US" w:eastAsia="en-US" w:bidi="ar-SA"/>
-        </w:rPr>
-      </w:pPr>
-    </w:p>
-    <w:p>
-      <w:pPr>
-        <w:rPr>
-          <w:rStyle w:val="DefaultParagraphFont"/>
-          <w:sz w:val="24"/>
-          <w:szCs w:val="24"/>
-          <w:lang w:val="en-US" w:eastAsia="ko-KR" w:bidi="ar-SA"/>
+        </w:rPr>
+      </w:pPr>
+    </w:p>
+    <w:p>
+      <w:pPr>
+        <w:rPr>
+          <w:lang w:eastAsia="ko-KR"/>
         </w:rPr>
       </w:pPr>
     </w:p>
     <w:p>
       <w:pPr>
         <w:pStyle w:val="Caption"/>
-        <w:rPr>
-          <w:rStyle w:val="DefaultParagraphFont"/>
-          <w:lang w:val="en-US" w:bidi="ar-SA"/>
-        </w:rPr>
       </w:pPr>
       <w:r>
         <w:rPr>
@@ -909,13 +1492,14 @@
               <a:graphicData uri="http://schemas.openxmlformats.org/drawingml/2006/picture">
                 <pic:pic xmlns:pic="http://schemas.openxmlformats.org/drawingml/2006/picture">
                   <pic:nvPicPr>
-                    <pic:cNvPr id="2009144789" name="Picture 26"/>
+                    <pic:cNvPr id="0" name="Picture 26"/>
                     <pic:cNvPicPr>
                       <a:picLocks noChangeAspect="1" noChangeArrowheads="1"/>
                     </pic:cNvPicPr>
                   </pic:nvPicPr>
                   <pic:blipFill>
-                    <a:blip xmlns:r="http://schemas.openxmlformats.org/officeDocument/2006/relationships" r:embed="rId7"/>
+                    <a:blip r:embed="rId9"/>
+                    <a:srcRect/>
                     <a:stretch>
                       <a:fillRect/>
                     </a:stretch>
@@ -943,55 +1527,711 @@
         </w:drawing>
       </w:r>
     </w:p>
-    <w:p>
-      <w:pPr>
+    <w:p/>
+    <w:p/>
+    <w:p/>
+    <w:p/>
+    <w:p>
+      <w:pPr>
+        <w:rPr>
+          <w:b/>
+        </w:rPr>
+      </w:pPr>
+      <w:r>
+        <w:rPr>
+          <w:b/>
+        </w:rPr>
+        <w:t>The following line is Normal Style definition:</w:t>
+      </w:r>
+    </w:p>
+    <w:p>
+      <w:pPr>
+        <w:jc w:val="both"/>
+      </w:pPr>
+      <w:r>
+        <w:t>This is Normal Style definition.</w:t>
+      </w:r>
+    </w:p>
+    <w:p>
+      <w:pPr>
+        <w:rPr>
+          <w:b/>
+        </w:rPr>
+      </w:pPr>
+      <w:r>
+        <w:br/>
+      </w:r>
+      <w:r>
+        <w:rPr>
+          <w:b/>
+        </w:rPr>
+        <w:t xml:space="preserve">The following line is bulleted list Style definition: </w:t>
+      </w:r>
+    </w:p>
+    <w:p>
+      <w:pPr>
+        <w:pStyle w:val="ListBulleted"/>
+      </w:pPr>
+      <w:r>
+        <w:t xml:space="preserve">This line is bulleted list </w:t>
+      </w:r>
+      <w:r>
+        <w:t>Style</w:t>
+      </w:r>
+      <w:r>
+        <w:t xml:space="preserve"> definition</w:t>
+      </w:r>
+    </w:p>
+    <w:p/>
+    <w:p>
+      <w:pPr>
+        <w:rPr>
+          <w:b/>
+        </w:rPr>
+      </w:pPr>
+      <w:r>
+        <w:rPr>
+          <w:b/>
+        </w:rPr>
+        <w:t xml:space="preserve">The following line is numbered list Style definition: </w:t>
+      </w:r>
+    </w:p>
+    <w:p>
+      <w:pPr>
+        <w:pStyle w:val="Listnumbered"/>
+      </w:pPr>
+      <w:r>
+        <w:t>This line is numbered list Style definition</w:t>
+      </w:r>
+    </w:p>
+    <w:p/>
+    <w:p>
+      <w:pPr>
+        <w:rPr>
+          <w:b/>
+        </w:rPr>
+      </w:pPr>
+      <w:bookmarkStart w:id="1" w:name="_Toc275709540"/>
+      <w:bookmarkStart w:id="2" w:name="_Toc323212594"/>
+      <w:bookmarkStart w:id="3" w:name="_Toc360459606"/>
+      <w:r>
+        <w:rPr>
+          <w:b/>
+        </w:rPr>
+        <w:t>The following line</w:t>
+      </w:r>
+      <w:r>
+        <w:rPr>
+          <w:b/>
+        </w:rPr>
+        <w:t>s are</w:t>
+      </w:r>
+      <w:r>
+        <w:rPr>
+          <w:b/>
+        </w:rPr>
+        <w:t xml:space="preserve"> </w:t>
+      </w:r>
+      <w:r>
+        <w:rPr>
+          <w:b/>
+        </w:rPr>
+        <w:t xml:space="preserve">Caption </w:t>
+      </w:r>
+      <w:r>
+        <w:rPr>
+          <w:b/>
+        </w:rPr>
+        <w:t>Style</w:t>
+      </w:r>
+      <w:r>
+        <w:rPr>
+          <w:b/>
+        </w:rPr>
+        <w:t>s</w:t>
+      </w:r>
+      <w:r>
+        <w:rPr>
+          <w:b/>
+        </w:rPr>
+        <w:t xml:space="preserve"> definition: </w:t>
+      </w:r>
+    </w:p>
+    <w:p>
+      <w:pPr>
+        <w:pStyle w:val="Figure"/>
+        <w:spacing w:line="240" w:lineRule="auto"/>
+      </w:pPr>
+      <w:bookmarkStart w:id="4" w:name="_Ref322415338"/>
+      <w:bookmarkStart w:id="5" w:name="_Toc323212446"/>
+      <w:bookmarkStart w:id="6" w:name="_Toc360459604"/>
+      <w:bookmarkStart w:id="7" w:name="_Toc490772115"/>
+      <w:bookmarkStart w:id="8" w:name="_Toc490773335"/>
+      <w:bookmarkStart w:id="9" w:name="_Toc490773397"/>
+      <w:bookmarkEnd w:id="1"/>
+      <w:bookmarkEnd w:id="2"/>
+      <w:bookmarkEnd w:id="3"/>
+      <w:r>
+        <w:t xml:space="preserve">Figure </w:t>
+      </w:r>
+      <w:r>
+        <w:fldChar w:fldCharType="begin"/>
+      </w:r>
+      <w:r>
+        <w:instrText xml:space="preserve"> SEQ Figure \* ARABIC </w:instrText>
+      </w:r>
+      <w:r>
+        <w:fldChar w:fldCharType="separate"/>
+      </w:r>
+      <w:r>
+        <w:rPr>
+          <w:noProof/>
+        </w:rPr>
+        <w:t>1</w:t>
+      </w:r>
+      <w:r>
+        <w:rPr>
+          <w:noProof/>
+        </w:rPr>
+        <w:fldChar w:fldCharType="end"/>
+      </w:r>
+      <w:bookmarkEnd w:id="4"/>
+      <w:bookmarkEnd w:id="5"/>
+      <w:r>
+        <w:t xml:space="preserve">: </w:t>
+      </w:r>
+      <w:r>
+        <w:t>This is Figure Caption style definition</w:t>
+      </w:r>
+      <w:bookmarkEnd w:id="6"/>
+      <w:bookmarkEnd w:id="7"/>
+      <w:bookmarkEnd w:id="8"/>
+      <w:bookmarkEnd w:id="9"/>
+    </w:p>
+    <w:p>
+      <w:pPr>
+        <w:pStyle w:val="Figure"/>
+        <w:spacing w:line="240" w:lineRule="auto"/>
+      </w:pPr>
+      <w:bookmarkStart w:id="10" w:name="_Toc490772157"/>
+      <w:r>
+        <w:t xml:space="preserve">Table </w:t>
+      </w:r>
+      <w:r>
+        <w:fldChar w:fldCharType="begin"/>
+      </w:r>
+      <w:r>
+        <w:instrText xml:space="preserve"> SEQ Table \* ARABIC </w:instrText>
+      </w:r>
+      <w:r>
+        <w:fldChar w:fldCharType="separate"/>
+      </w:r>
+      <w:r>
+        <w:rPr>
+          <w:noProof/>
+        </w:rPr>
+        <w:t>1</w:t>
+      </w:r>
+      <w:r>
+        <w:rPr>
+          <w:noProof/>
+        </w:rPr>
+        <w:fldChar w:fldCharType="end"/>
+      </w:r>
+      <w:r>
+        <w:t>: This is Table Caption style definition</w:t>
+      </w:r>
+      <w:bookmarkEnd w:id="10"/>
+    </w:p>
+    <w:p>
+      <w:pPr>
+        <w:pStyle w:val="Heading1"/>
+      </w:pPr>
+      <w:bookmarkStart w:id="11" w:name="_Toc511429752"/>
+      <w:r>
+        <w:lastRenderedPageBreak/>
+        <w:t>This is Heading 1 Style definition</w:t>
+      </w:r>
+      <w:bookmarkEnd w:id="11"/>
+    </w:p>
+    <w:p>
+      <w:pPr>
+        <w:pStyle w:val="Heading2"/>
+        <w:rPr>
+          <w:rFonts w:cs="Courier New"/>
+        </w:rPr>
+      </w:pPr>
+      <w:bookmarkStart w:id="12" w:name="_Toc360607556"/>
+      <w:bookmarkStart w:id="13" w:name="_Toc511429753"/>
+      <w:r>
+        <w:t xml:space="preserve">This is Heading 2 </w:t>
+      </w:r>
+      <w:r>
+        <w:t>Style</w:t>
+      </w:r>
+      <w:r>
+        <w:t xml:space="preserve"> definition</w:t>
+      </w:r>
+      <w:bookmarkEnd w:id="12"/>
+      <w:bookmarkEnd w:id="13"/>
+    </w:p>
+    <w:p>
+      <w:pPr>
+        <w:pStyle w:val="Heading3"/>
+        <w:rPr>
+          <w:rFonts w:cs="Courier New"/>
+        </w:rPr>
+      </w:pPr>
+      <w:bookmarkStart w:id="14" w:name="_Toc511429754"/>
+      <w:r>
+        <w:t xml:space="preserve">This is Heading 3 Style </w:t>
+      </w:r>
+      <w:r>
+        <w:t>definition</w:t>
+      </w:r>
+      <w:bookmarkEnd w:id="14"/>
+    </w:p>
+    <w:p>
+      <w:pPr>
+        <w:pStyle w:val="Heading4"/>
+      </w:pPr>
+      <w:r>
+        <w:t xml:space="preserve"> This is Heading 4 Style definition</w:t>
+      </w:r>
+    </w:p>
+    <w:p>
+      <w:pPr>
+        <w:pStyle w:val="Heading1"/>
+      </w:pPr>
+      <w:r>
+        <w:t>first</w:t>
+      </w:r>
+    </w:p>
+    <w:p>
+      <w:pPr>
+        <w:pStyle w:val="Heading2"/>
+        <w:jc w:val="left"/>
+      </w:pPr>
+      <w:r>
+        <w:t>1.0 Instalation</w:t>
+      </w:r>
+    </w:p>
+    <w:p>
+      <w:pPr>
+        <w:pStyle w:val="Heading2"/>
+        <w:jc w:val="left"/>
+      </w:pPr>
+    </w:p>
+    <w:p>
+      <w:pPr>
+        <w:pStyle w:val="Normal"/>
+        <w:spacing w:before="240" w:after="240"/>
+        <w:jc w:val="left"/>
         <w:rPr>
           <w:rStyle w:val="DefaultParagraphFont"/>
           <w:sz w:val="24"/>
           <w:szCs w:val="24"/>
-          <w:lang w:val="en-US" w:eastAsia="en-US" w:bidi="ar-SA"/>
-        </w:rPr>
-      </w:pPr>
-    </w:p>
-    <w:p>
-      <w:pPr>
+        </w:rPr>
+      </w:pPr>
+      <w:r>
+        <w:rPr>
+          <w:rStyle w:val="DefaultParagraphFont"/>
+        </w:rPr>
+        <w:t>Logstash requires Java 8 or Java 11.</w:t>
+      </w:r>
+    </w:p>
+    <w:p>
+      <w:pPr>
+        <w:pStyle w:val="Heading3"/>
+        <w:jc w:val="left"/>
+      </w:pPr>
+      <w:r>
+        <w:t>1.1 Installing from a downloaded binary</w:t>
+      </w:r>
+    </w:p>
+    <w:p>
+      <w:pPr>
+        <w:pStyle w:val="Heading3"/>
+        <w:jc w:val="left"/>
+      </w:pPr>
+    </w:p>
+    <w:p>
+      <w:pPr>
+        <w:pStyle w:val="Normal"/>
+        <w:spacing w:before="240" w:after="240"/>
+        <w:jc w:val="left"/>
         <w:rPr>
           <w:rStyle w:val="DefaultParagraphFont"/>
           <w:sz w:val="24"/>
           <w:szCs w:val="24"/>
-          <w:lang w:val="en-US" w:eastAsia="en-US" w:bidi="ar-SA"/>
-        </w:rPr>
-      </w:pPr>
-    </w:p>
-    <w:p>
-      <w:pPr>
+        </w:rPr>
+      </w:pPr>
+      <w:r>
+        <w:rPr>
+          <w:rStyle w:val="DefaultParagraphFont"/>
+        </w:rPr>
+        <w:t xml:space="preserve">Logstash binaries are available </w:t>
+      </w:r>
+      <w:r>
+        <w:rPr>
+          <w:rStyle w:val="DefaultParagraphFont"/>
+        </w:rPr>
+        <w:fldChar w:fldCharType="begin"/>
+      </w:r>
+      <w:r>
+        <w:rPr>
+          <w:rStyle w:val="DefaultParagraphFont"/>
+        </w:rPr>
+        <w:instrText xml:space="preserve"> HYPERLINK "https://www.elastic.co/downloads" </w:instrText>
+      </w:r>
+      <w:r>
+        <w:rPr>
+          <w:rStyle w:val="DefaultParagraphFont"/>
+        </w:rPr>
+        <w:fldChar w:fldCharType="separate"/>
+      </w:r>
+      <w:r>
+        <w:rPr>
+          <w:rStyle w:val="DefaultParagraphFont"/>
+          <w:color w:val="0000EE"/>
+          <w:u w:val="single" w:color="0000EE"/>
+        </w:rPr>
+        <w:t>here</w:t>
+      </w:r>
+      <w:r>
+        <w:rPr>
+          <w:rStyle w:val="DefaultParagraphFont"/>
+          <w:color w:val="0000EE"/>
+          <w:u w:val="single" w:color="0000EE"/>
+        </w:rPr>
+        <w:fldChar w:fldCharType="end"/>
+      </w:r>
+      <w:r>
+        <w:rPr>
+          <w:rStyle w:val="DefaultParagraphFont"/>
+        </w:rPr>
+        <w:t>. Just unzip the package into desired directory.</w:t>
+      </w:r>
+    </w:p>
+    <w:p>
+      <w:pPr>
+        <w:pStyle w:val="Heading3"/>
+        <w:jc w:val="left"/>
+      </w:pPr>
+      <w:r>
+        <w:t>1.2 Installing from package repositories</w:t>
+      </w:r>
+    </w:p>
+    <w:p>
+      <w:pPr>
+        <w:pStyle w:val="Heading3"/>
+        <w:jc w:val="left"/>
+      </w:pPr>
+    </w:p>
+    <w:p>
+      <w:pPr>
+        <w:pStyle w:val="Normal"/>
+        <w:spacing w:before="240" w:after="240"/>
+        <w:jc w:val="left"/>
         <w:rPr>
           <w:rStyle w:val="DefaultParagraphFont"/>
           <w:sz w:val="24"/>
           <w:szCs w:val="24"/>
-          <w:lang w:val="en-US" w:eastAsia="en-US" w:bidi="ar-SA"/>
-        </w:rPr>
-      </w:pPr>
-    </w:p>
-    <w:p>
-      <w:pPr>
+        </w:rPr>
+      </w:pPr>
+      <w:r>
+        <w:rPr>
+          <w:rStyle w:val="DefaultParagraphFont"/>
+        </w:rPr>
+        <w:t xml:space="preserve">There are repositories for APT and YUM based distributions. To install logstash using APT follow this </w:t>
+      </w:r>
+      <w:r>
+        <w:rPr>
+          <w:rStyle w:val="DefaultParagraphFont"/>
+        </w:rPr>
+        <w:fldChar w:fldCharType="begin"/>
+      </w:r>
+      <w:r>
+        <w:rPr>
+          <w:rStyle w:val="DefaultParagraphFont"/>
+        </w:rPr>
+        <w:instrText xml:space="preserve"> HYPERLINK "https://www.elastic.co/guide/en/logstash/current/installing-logstash.html" \l "_apt" </w:instrText>
+      </w:r>
+      <w:r>
+        <w:rPr>
+          <w:rStyle w:val="DefaultParagraphFont"/>
+        </w:rPr>
+        <w:fldChar w:fldCharType="separate"/>
+      </w:r>
+      <w:r>
+        <w:rPr>
+          <w:rStyle w:val="DefaultParagraphFont"/>
+          <w:color w:val="0000EE"/>
+          <w:u w:val="single" w:color="0000EE"/>
+        </w:rPr>
+        <w:t>link</w:t>
+      </w:r>
+      <w:r>
+        <w:rPr>
+          <w:rStyle w:val="DefaultParagraphFont"/>
+          <w:color w:val="0000EE"/>
+          <w:u w:val="single" w:color="0000EE"/>
+        </w:rPr>
+        <w:fldChar w:fldCharType="end"/>
+      </w:r>
+      <w:r>
+        <w:rPr>
+          <w:rStyle w:val="DefaultParagraphFont"/>
+        </w:rPr>
+        <w:t xml:space="preserve"> or if you use YUM follow this </w:t>
+      </w:r>
+      <w:r>
+        <w:rPr>
+          <w:rStyle w:val="DefaultParagraphFont"/>
+        </w:rPr>
+        <w:fldChar w:fldCharType="begin"/>
+      </w:r>
+      <w:r>
+        <w:rPr>
+          <w:rStyle w:val="DefaultParagraphFont"/>
+        </w:rPr>
+        <w:instrText xml:space="preserve"> HYPERLINK "https://www.elastic.co/guide/en/logstash/current/installing-logstash.html" \l "_yum" </w:instrText>
+      </w:r>
+      <w:r>
+        <w:rPr>
+          <w:rStyle w:val="DefaultParagraphFont"/>
+        </w:rPr>
+        <w:fldChar w:fldCharType="separate"/>
+      </w:r>
+      <w:r>
+        <w:rPr>
+          <w:rStyle w:val="DefaultParagraphFont"/>
+          <w:color w:val="0000EE"/>
+          <w:u w:val="single" w:color="0000EE"/>
+        </w:rPr>
+        <w:t>link</w:t>
+      </w:r>
+      <w:r>
+        <w:rPr>
+          <w:rStyle w:val="DefaultParagraphFont"/>
+          <w:color w:val="0000EE"/>
+          <w:u w:val="single" w:color="0000EE"/>
+        </w:rPr>
+        <w:fldChar w:fldCharType="end"/>
+      </w:r>
+      <w:r>
+        <w:rPr>
+          <w:rStyle w:val="DefaultParagraphFont"/>
+        </w:rPr>
+        <w:t>.</w:t>
+      </w:r>
+    </w:p>
+    <w:p>
+      <w:pPr>
+        <w:pStyle w:val="Heading3"/>
+        <w:jc w:val="left"/>
+      </w:pPr>
+      <w:r>
+        <w:t>1.3 Running logstash on docker</w:t>
+      </w:r>
+    </w:p>
+    <w:p>
+      <w:pPr>
+        <w:pStyle w:val="Heading3"/>
+        <w:jc w:val="left"/>
+      </w:pPr>
+    </w:p>
+    <w:p>
+      <w:pPr>
+        <w:pStyle w:val="Normal"/>
+        <w:spacing w:before="240" w:after="240"/>
+        <w:jc w:val="left"/>
         <w:rPr>
           <w:rStyle w:val="DefaultParagraphFont"/>
           <w:sz w:val="24"/>
           <w:szCs w:val="24"/>
-          <w:lang w:val="en-US" w:eastAsia="en-US" w:bidi="ar-SA"/>
-        </w:rPr>
-      </w:pPr>
-    </w:p>
+        </w:rPr>
+        <w:sectPr>
+          <w:type w:val="continuous"/>
+          <w:pgSz w:w="12240" w:h="15840"/>
+          <w:pgMar w:top="1440" w:right="1440" w:bottom="1440" w:left="1440" w:header="720" w:footer="720" w:gutter="0"/>
+          <w:cols w:space="720"/>
+          <w:docGrid w:linePitch="360"/>
+        </w:sectPr>
+      </w:pPr>
+      <w:r>
+        <w:rPr>
+          <w:rStyle w:val="DefaultParagraphFont"/>
+        </w:rPr>
+        <w:t>Docker images for logstash are available from the elastic docker registry. Obtaining logstash for docker can be done with following command</w:t>
+      </w:r>
+    </w:p>
+    <w:p>
+      <w:pPr>
+        <w:pStyle w:val="Normal"/>
+        <w:spacing w:before="200" w:after="200"/>
+        <w:jc w:val="left"/>
+        <w:rPr>
+          <w:rStyle w:val="DefaultParagraphFont"/>
+          <w:rFonts w:ascii="Courier New" w:eastAsia="Courier New" w:hAnsi="Courier New" w:cs="Courier New"/>
+          <w:sz w:val="20"/>
+          <w:szCs w:val="20"/>
+        </w:rPr>
+      </w:pPr>
+      <w:r>
+        <w:rPr>
+          <w:rStyle w:val="DefaultParagraphFont"/>
+          <w:rFonts w:ascii="Courier New" w:eastAsia="Courier New" w:hAnsi="Courier New" w:cs="Courier New"/>
+          <w:sz w:val="20"/>
+          <w:szCs w:val="20"/>
+        </w:rPr>
+        <w:t>docker pull docker.elastic.co/logstash/logstash:7.5.0</w:t>
+      </w:r>
+    </w:p>
+    <w:p>
+      <w:pPr>
+        <w:rPr>
+          <w:shd w:val="clear" w:color="auto" w:fill="FFFFFF"/>
+        </w:rPr>
+      </w:pPr>
+    </w:p>
+    <w:p>
+      <w:pPr>
+        <w:rPr>
+          <w:shd w:val="clear" w:color="auto" w:fill="FFFFFF"/>
+        </w:rPr>
+      </w:pPr>
+    </w:p>
+    <w:p>
+      <w:pPr>
+        <w:rPr>
+          <w:shd w:val="clear" w:color="auto" w:fill="FFFFFF"/>
+        </w:rPr>
+      </w:pPr>
+    </w:p>
+    <w:p>
+      <w:pPr>
+        <w:rPr>
+          <w:shd w:val="clear" w:color="auto" w:fill="FFFFFF"/>
+        </w:rPr>
+      </w:pPr>
+    </w:p>
+    <w:p>
+      <w:pPr>
+        <w:rPr>
+          <w:shd w:val="clear" w:color="auto" w:fill="FFFFFF"/>
+        </w:rPr>
+      </w:pPr>
+    </w:p>
+    <w:p>
+      <w:pPr>
+        <w:rPr>
+          <w:shd w:val="clear" w:color="auto" w:fill="FFFFFF"/>
+        </w:rPr>
+      </w:pPr>
+    </w:p>
+    <w:p>
+      <w:pPr>
+        <w:rPr>
+          <w:shd w:val="clear" w:color="auto" w:fill="FFFFFF"/>
+        </w:rPr>
+      </w:pPr>
+    </w:p>
+    <w:p>
+      <w:pPr>
+        <w:rPr>
+          <w:lang w:eastAsia="ko-KR"/>
+        </w:rPr>
+      </w:pPr>
+    </w:p>
+    <w:p>
+      <w:pPr>
+        <w:pStyle w:val="Caption"/>
+      </w:pPr>
+      <w:r>
+        <w:rPr>
+          <w:noProof/>
+          <w:lang w:val="en-GB" w:eastAsia="en-GB"/>
+        </w:rPr>
+        <w:drawing>
+          <wp:inline distT="0" distB="0" distL="0" distR="0">
+            <wp:extent cx="5727700" cy="3790101"/>
+            <wp:effectExtent l="0" t="0" r="0" b="0"/>
+            <wp:docPr id="26" name="Picture 26"/>
+            <wp:cNvGraphicFramePr>
+              <a:graphicFrameLocks xmlns:a="http://schemas.openxmlformats.org/drawingml/2006/main" noChangeAspect="1"/>
+            </wp:cNvGraphicFramePr>
+            <a:graphic xmlns:a="http://schemas.openxmlformats.org/drawingml/2006/main">
+              <a:graphicData uri="http://schemas.openxmlformats.org/drawingml/2006/picture">
+                <pic:pic xmlns:pic="http://schemas.openxmlformats.org/drawingml/2006/picture">
+                  <pic:nvPicPr>
+                    <pic:cNvPr id="0" name="Picture 26"/>
+                    <pic:cNvPicPr>
+                      <a:picLocks noChangeAspect="1" noChangeArrowheads="1"/>
+                    </pic:cNvPicPr>
+                  </pic:nvPicPr>
+                  <pic:blipFill>
+                    <a:blip r:embed="rId9"/>
+                    <a:srcRect/>
+                    <a:stretch>
+                      <a:fillRect/>
+                    </a:stretch>
+                  </pic:blipFill>
+                  <pic:spPr bwMode="auto">
+                    <a:xfrm>
+                      <a:off x="0" y="0"/>
+                      <a:ext cx="5727700" cy="3790101"/>
+                    </a:xfrm>
+                    <a:prstGeom prst="rect">
+                      <a:avLst/>
+                    </a:prstGeom>
+                    <a:noFill/>
+                    <a:ln w="9525">
+                      <a:noFill/>
+                      <a:miter lim="800000"/>
+                      <a:headEnd/>
+                      <a:tailEnd/>
+                    </a:ln>
+                  </pic:spPr>
+                </pic:pic>
+              </a:graphicData>
+            </a:graphic>
+          </wp:inline>
+        </w:drawing>
+      </w:r>
+    </w:p>
+    <w:p/>
+    <w:p/>
+    <w:p/>
     <w:sectPr>
-      <w:type w:val="nextPage"/>
-      <w:pgSz w:w="11906" w:h="16838"/>
-      <w:pgMar w:top="1440" w:right="1440" w:bottom="1440" w:left="1440" w:header="720" w:footer="720" w:gutter="0"/>
-      <w:cols w:space="720"/>
+      <w:headerReference w:type="default" r:id="rId10"/>
+      <w:footerReference w:type="default" r:id="rId11"/>
+      <w:pgSz w:w="11900" w:h="16820"/>
+      <w:pgMar w:top="1440" w:right="1440" w:bottom="1440" w:left="1440" w:header="708" w:footer="708" w:gutter="0"/>
+      <w:cols w:space="708"/>
       <w:docGrid w:linePitch="360"/>
     </w:sectPr>
   </w:body>
 </w:document>
+</file>
+
+<file path=word/endnotes.xml><?xml version="1.0" encoding="utf-8"?>
+<w:endnotes xmlns:ve="http://schemas.openxmlformats.org/markup-compatibility/2006" xmlns:o="urn:schemas-microsoft-com:office:office" xmlns:r="http://schemas.openxmlformats.org/officeDocument/2006/relationships" xmlns:m="http://schemas.openxmlformats.org/officeDocument/2006/math" xmlns:v="urn:schemas-microsoft-com:vml" xmlns:wp="http://schemas.openxmlformats.org/drawingml/2006/wordprocessingDrawing" xmlns:w10="urn:schemas-microsoft-com:office:word" xmlns:w="http://schemas.openxmlformats.org/wordprocessingml/2006/main" xmlns:wne="http://schemas.microsoft.com/office/word/2006/wordml">
+  <w:endnote w:type="separator" w:id="0">
+    <w:p>
+      <w:r>
+        <w:separator/>
+      </w:r>
+    </w:p>
+  </w:endnote>
+  <w:endnote w:type="continuationSeparator" w:id="1">
+    <w:p>
+      <w:r>
+        <w:continuationSeparator/>
+      </w:r>
+    </w:p>
+  </w:endnote>
+</w:endnotes>
 </file>
 
 <file path=word/footer1.xml><?xml version="1.0" encoding="utf-8"?>
@@ -1009,115 +2249,49 @@
           <v:stroke joinstyle="miter"/>
           <v:path gradientshapeok="t" o:connecttype="rect"/>
         </v:shapetype>
-        <v:shape id="Text Box 215" o:spid="_x0000_s2050" type="#_x0000_t202" style="width:511.05pt;height:17.8pt;margin-top:792.2pt;margin-left:71.2pt;mso-position-horizontal-relative:page;mso-position-vertical-relative:page;position:absolute;visibility:visible;z-index:251659264" filled="f" stroked="f">
+        <v:shape id="Text Box 215" o:spid="_x0000_s2049" type="#_x0000_t202" style="position:absolute;margin-left:71.2pt;margin-top:792.2pt;width:511.05pt;height:17.8pt;z-index:251661312;visibility:visible;mso-position-horizontal-relative:page;mso-position-vertical-relative:page" o:gfxdata="UEsDBBQABgAIAAAAIQC2gziS/gAAAOEBAAATAAAAW0NvbnRlbnRfVHlwZXNdLnhtbJSRQU7DMBBF 90jcwfIWJU67QAgl6YK0S0CoHGBkTxKLZGx5TGhvj5O2G0SRWNoz/78nu9wcxkFMGNg6quQqL6RA 0s5Y6ir5vt9lD1JwBDIwOMJKHpHlpr69KfdHjyxSmriSfYz+USnWPY7AufNIadK6MEJMx9ApD/oD OlTrorhX2lFEilmcO2RdNtjC5xDF9pCuTyYBB5bi6bQ4syoJ3g9WQ0ymaiLzg5KdCXlKLjvcW893 SUOqXwnz5DrgnHtJTxOsQfEKIT7DmDSUCaxw7Rqn8787ZsmRM9e2VmPeBN4uqYvTtW7jvijg9N/y JsXecLq0q+WD6m8AAAD//wMAUEsDBBQABgAIAAAAIQA4/SH/1gAAAJQBAAALAAAAX3JlbHMvLnJl bHOkkMFqwzAMhu+DvYPRfXGawxijTi+j0GvpHsDYimMaW0Yy2fr2M4PBMnrbUb/Q94l/f/hMi1qR JVI2sOt6UJgd+ZiDgffL8ekFlFSbvV0oo4EbChzGx4f9GRdb25HMsYhqlCwG5lrLq9biZkxWOiqY 22YiTra2kYMu1l1tQD30/bPm3wwYN0x18gb45AdQl1tp5j/sFB2T0FQ7R0nTNEV3j6o9feQzro1i OWA14Fm+Q8a1a8+Bvu/d/dMb2JY5uiPbhG/ktn4cqGU/er3pcvwCAAD//wMAUEsDBBQABgAIAAAA IQDU+ryqQgIAAD8EAAAOAAAAZHJzL2Uyb0RvYy54bWysU9tu2zAMfR+wfxD07voSx42NOkUuzTCg uwDtPkCR5diYLWqSUrsr9u+j5LrrtrdhLwIlkofkOdTV9dh35EFo04IsaXwRUSIkh6qVp5J+uT8E K0qMZbJiHUhR0kdh6PX67ZurQRUigQa6SmiCINIUgyppY60qwtDwRvTMXIASEp016J5ZvOpTWGk2 IHrfhUkUZeEAulIauDAGX/eTk649fl0Lbj/VtRGWdCXF3qw/tT+P7gzXV6w4aaaalj+3wf6hi561 Eou+QO2ZZeSs27+g+pZrMFDbCw59CHXdcuFnwGni6I9p7hqmhJ8FyTHqhSbz/2D5x4fPmrQVareg RLIeNboXoyVbGEkSLx1BgzIFxt0pjLQjOjDYD2vULfCvhkjYNUyexEZrGBrBKmwwdpnhq9QJxziQ 4/ABKizEzhY80Fjr3rGHfBBER6EeX8RxzXB8zNI8WiyWlHD0JUkWZV69kBVzttLGvhPQE2eUVKP4 Hp093BrrumHFHOKKSTi0XecXoJO/PWDg9IK1MdX5XBdez6c8ym9WN6s0SJPsJkijqgo2h10aZIf4 crlf7He7ffxj2qtXSXGSRtskDw7Z6jJI63QZ5JfRKojifJtnUZqn+4NPwtJzUU+e42tizo7HcRJq 1uQI1SOyqWHaavyFaDSgv1My4EaX1Hw7My0o6d5LVMSt/2zo2TjOBpMcU0tqKZnMnZ2+yVnp9tQg 8qS5hA2qVreeUCfv1MWz1rilnufnH+W+weu7j/r179c/AQAA//8DAFBLAwQUAAYACAAAACEAJDt/ x+EAAAAOAQAADwAAAGRycy9kb3ducmV2LnhtbEyPwU7DMBBE70j8g7VI3KidUKI2jVNVCE5IiDQc ODqxm1iN1yF22/D3bE9wm9GOZt4W29kN7GymYD1KSBYCmMHWa4udhM/69WEFLESFWg0ejYQfE2Bb 3t4UKtf+gpU572PHqARDriT0MY4556HtjVNh4UeDdDv4yalIduq4ntSFyt3AUyEy7pRFWujVaJ57 0x73Jydh94XVi/1+bz6qQ2Xrei3wLTtKeX837zbAopnjXxiu+IQOJTE1/oQ6sIF8IhKKknhaLZfA rpHkMU2BNaQyGgdeFvz/G+UvAAAA//8DAFBLAQItABQABgAIAAAAIQC2gziS/gAAAOEBAAATAAAA AAAAAAAAAAAAAAAAAABbQ29udGVudF9UeXBlc10ueG1sUEsBAi0AFAAGAAgAAAAhADj9If/WAAAA lAEAAAsAAAAAAAAAAAAAAAAALwEAAF9yZWxzLy5yZWxzUEsBAi0AFAAGAAgAAAAhANT6vKpCAgAA PwQAAA4AAAAAAAAAAAAAAAAALgIAAGRycy9lMm9Eb2MueG1sUEsBAi0AFAAGAAgAAAAhACQ7f8fh AAAADgEAAA8AAAAAAAAAAAAAAAAAnAQAAGRycy9kb3ducmV2LnhtbFBLBQYAAAAABAAEAPMAAACq BQAAAAA= " filled="f" stroked="f">
           <v:textbox inset="0,0,0,0">
             <w:txbxContent>
               <w:p>
-                <w:pPr>
-                  <w:jc w:val="left"/>
-                </w:pPr>
+                <w:proofErr w:type="gramStart"/>
                 <w:r>
-                  <w:rPr>
-                    <w:rFonts w:ascii="Calibri" w:eastAsia="Calibri" w:hAnsi="Calibri" w:cs="Calibri"/>
-                    <w:color w:val="auto"/>
-                    <w:sz w:val="24"/>
-                  </w:rPr>
                   <w:t>OpenP</w:t>
                 </w:r>
                 <w:r>
-                  <w:rPr>
-                    <w:rFonts w:ascii="Calibri" w:eastAsia="Calibri" w:hAnsi="Calibri" w:cs="Calibri"/>
-                    <w:color w:val="auto"/>
-                    <w:sz w:val="24"/>
-                  </w:rPr>
                   <w:t>uzzles</w:t>
                 </w:r>
                 <w:r>
-                  <w:rPr>
-                    <w:rFonts w:ascii="Calibri" w:eastAsia="Calibri" w:hAnsi="Calibri" w:cs="Calibri"/>
-                    <w:color w:val="auto"/>
-                    <w:sz w:val="24"/>
-                  </w:rPr>
                   <w:t xml:space="preserve"> </w:t>
                 </w:r>
                 <w:r>
-                  <w:rPr>
-                    <w:rFonts w:ascii="Calibri" w:eastAsia="Calibri" w:hAnsi="Calibri" w:cs="Calibri"/>
-                    <w:color w:val="auto"/>
-                    <w:sz w:val="24"/>
-                  </w:rPr>
                   <w:t>Confidential</w:t>
                 </w:r>
                 <w:r>
-                  <w:rPr>
-                    <w:rFonts w:ascii="Calibri" w:eastAsia="Calibri" w:hAnsi="Calibri" w:cs="Calibri"/>
-                    <w:color w:val="auto"/>
-                    <w:sz w:val="24"/>
-                  </w:rPr>
                   <w:tab/>
                 </w:r>
                 <w:r>
-                  <w:rPr>
-                    <w:rFonts w:ascii="Calibri" w:eastAsia="Calibri" w:hAnsi="Calibri" w:cs="Calibri"/>
-                    <w:color w:val="auto"/>
-                    <w:sz w:val="24"/>
-                  </w:rPr>
                   <w:t xml:space="preserve">Copyright </w:t>
                 </w:r>
                 <w:r>
-                  <w:rPr>
-                    <w:rFonts w:ascii="Calibri" w:eastAsia="Calibri" w:hAnsi="Calibri" w:cs="Calibri"/>
-                    <w:color w:val="auto"/>
-                    <w:sz w:val="24"/>
-                  </w:rPr>
-                  <w:sym w:font="Calibri" w:char="F0E3"/>
+                  <w:sym w:font="Symbol" w:char="F0E3"/>
                 </w:r>
                 <w:r>
-                  <w:rPr>
-                    <w:rFonts w:ascii="Calibri" w:eastAsia="Calibri" w:hAnsi="Calibri" w:cs="Calibri"/>
-                    <w:color w:val="auto"/>
-                    <w:sz w:val="24"/>
-                  </w:rPr>
                   <w:t xml:space="preserve"> 2018</w:t>
                 </w:r>
                 <w:r>
-                  <w:rPr>
-                    <w:rFonts w:ascii="Calibri" w:eastAsia="Calibri" w:hAnsi="Calibri" w:cs="Calibri"/>
-                    <w:color w:val="auto"/>
-                    <w:sz w:val="24"/>
-                  </w:rPr>
                   <w:t>, OpenPuzzlesd.o.o</w:t>
                 </w:r>
                 <w:r>
-                  <w:rPr>
-                    <w:rFonts w:ascii="Calibri" w:eastAsia="Calibri" w:hAnsi="Calibri" w:cs="Calibri"/>
-                    <w:color w:val="auto"/>
-                    <w:sz w:val="24"/>
-                  </w:rPr>
                   <w:t>.</w:t>
                 </w:r>
+                <w:proofErr w:type="gramEnd"/>
                 <w:r>
-                  <w:rPr>
-                    <w:rFonts w:ascii="Calibri" w:eastAsia="Calibri" w:hAnsi="Calibri" w:cs="Calibri"/>
-                    <w:color w:val="auto"/>
-                    <w:sz w:val="24"/>
-                  </w:rPr>
                   <w:t xml:space="preserve"> All rights reserved</w:t>
                 </w:r>
                 <w:r>
-                  <w:rPr>
-                    <w:rFonts w:ascii="Calibri" w:eastAsia="Calibri" w:hAnsi="Calibri" w:cs="Calibri"/>
-                    <w:color w:val="auto"/>
-                    <w:sz w:val="24"/>
-                  </w:rPr>
                   <w:tab/>
                 </w:r>
                 <w:r>
-                  <w:rPr>
-                    <w:rFonts w:ascii="Calibri" w:eastAsia="Calibri" w:hAnsi="Calibri" w:cs="Calibri"/>
-                    <w:color w:val="auto"/>
-                    <w:sz w:val="24"/>
-                  </w:rPr>
                   <w:tab/>
                 </w:r>
                 <w:r>
@@ -1129,9 +2303,7 @@
                 </w:r>
                 <w:r>
                   <w:rPr>
-                    <w:rFonts w:ascii="Calibri" w:eastAsia="Calibri" w:hAnsi="Calibri" w:cs="Calibri"/>
-                    <w:color w:val="auto"/>
-                    <w:sz w:val="24"/>
+                    <w:sz w:val="16"/>
                     <w:szCs w:val="16"/>
                   </w:rPr>
                   <w:instrText xml:space="preserve"> PAGE   \* MERGEFORMAT </w:instrText>
@@ -1145,11 +2317,9 @@
                 </w:r>
                 <w:r>
                   <w:rPr>
-                    <w:rFonts w:ascii="Calibri" w:eastAsia="Calibri" w:hAnsi="Calibri" w:cs="Calibri"/>
                     <w:b/>
                     <w:noProof/>
-                    <w:color w:val="auto"/>
-                    <w:sz w:val="24"/>
+                    <w:sz w:val="16"/>
                     <w:szCs w:val="16"/>
                   </w:rPr>
                   <w:t>4</w:t>
@@ -1165,11 +2335,31 @@
               <w:p/>
             </w:txbxContent>
           </v:textbox>
+          <w10:wrap anchorx="page" anchory="page"/>
         </v:shape>
       </w:pict>
     </w:r>
   </w:p>
 </w:ftr>
+</file>
+
+<file path=word/footnotes.xml><?xml version="1.0" encoding="utf-8"?>
+<w:footnotes xmlns:ve="http://schemas.openxmlformats.org/markup-compatibility/2006" xmlns:o="urn:schemas-microsoft-com:office:office" xmlns:r="http://schemas.openxmlformats.org/officeDocument/2006/relationships" xmlns:m="http://schemas.openxmlformats.org/officeDocument/2006/math" xmlns:v="urn:schemas-microsoft-com:vml" xmlns:wp="http://schemas.openxmlformats.org/drawingml/2006/wordprocessingDrawing" xmlns:w10="urn:schemas-microsoft-com:office:word" xmlns:w="http://schemas.openxmlformats.org/wordprocessingml/2006/main" xmlns:wne="http://schemas.microsoft.com/office/word/2006/wordml">
+  <w:footnote w:type="separator" w:id="0">
+    <w:p>
+      <w:r>
+        <w:separator/>
+      </w:r>
+    </w:p>
+  </w:footnote>
+  <w:footnote w:type="continuationSeparator" w:id="1">
+    <w:p>
+      <w:r>
+        <w:continuationSeparator/>
+      </w:r>
+    </w:p>
+  </w:footnote>
+</w:footnotes>
 </file>
 
 <file path=word/header1.xml><?xml version="1.0" encoding="utf-8"?>
@@ -1179,8 +2369,8 @@
       <w:pStyle w:val="Header"/>
       <w:tabs>
         <w:tab w:val="clear" w:pos="4680"/>
+        <w:tab w:val="clear" w:pos="9360"/>
         <w:tab w:val="left" w:pos="5867"/>
-        <w:tab w:val="clear" w:pos="9360"/>
       </w:tabs>
     </w:pPr>
     <w:r>
@@ -1192,8 +2382,8 @@
           <v:stroke joinstyle="miter"/>
           <v:path gradientshapeok="t" o:connecttype="rect"/>
         </v:shapetype>
-        <v:shape id="Text Box 1" o:spid="_x0000_s2049" type="#_x0000_t202" style="width:161.7pt;height:26.85pt;margin-top:9.95pt;margin-left:337.35pt;mso-height-relative:margin;mso-width-relative:margin;position:absolute;visibility:visible;z-index:251658240" filled="f" stroked="f">
-          <v:path arrowok="t" textboxrect="0,0,21600,21600"/>
+        <v:shape id="Text Box 1" o:spid="_x0000_s2050" type="#_x0000_t202" style="position:absolute;margin-left:337.35pt;margin-top:9.95pt;width:161.7pt;height:26.85pt;z-index:251659264;visibility:visible;mso-width-relative:margin;mso-height-relative:margin" o:gfxdata="UEsDBBQABgAIAAAAIQC2gziS/gAAAOEBAAATAAAAW0NvbnRlbnRfVHlwZXNdLnhtbJSRQU7DMBBF 90jcwfIWJU67QAgl6YK0S0CoHGBkTxKLZGx5TGhvj5O2G0SRWNoz/78nu9wcxkFMGNg6quQqL6RA 0s5Y6ir5vt9lD1JwBDIwOMJKHpHlpr69KfdHjyxSmriSfYz+USnWPY7AufNIadK6MEJMx9ApD/oD OlTrorhX2lFEilmcO2RdNtjC5xDF9pCuTyYBB5bi6bQ4syoJ3g9WQ0ymaiLzg5KdCXlKLjvcW893 SUOqXwnz5DrgnHtJTxOsQfEKIT7DmDSUCaxw7Rqn8787ZsmRM9e2VmPeBN4uqYvTtW7jvijg9N/y JsXecLq0q+WD6m8AAAD//wMAUEsDBBQABgAIAAAAIQA4/SH/1gAAAJQBAAALAAAAX3JlbHMvLnJl bHOkkMFqwzAMhu+DvYPRfXGawxijTi+j0GvpHsDYimMaW0Yy2fr2M4PBMnrbUb/Q94l/f/hMi1qR JVI2sOt6UJgd+ZiDgffL8ekFlFSbvV0oo4EbChzGx4f9GRdb25HMsYhqlCwG5lrLq9biZkxWOiqY 22YiTra2kYMu1l1tQD30/bPm3wwYN0x18gb45AdQl1tp5j/sFB2T0FQ7R0nTNEV3j6o9feQzro1i OWA14Fm+Q8a1a8+Bvu/d/dMb2JY5uiPbhG/ktn4cqGU/er3pcvwCAAD//wMAUEsDBBQABgAIAAAA IQAzBUyPfwIAAHIFAAAOAAAAZHJzL2Uyb0RvYy54bWysVEtvEzEQviPxHyzf6SZpAmTVTRVaFSFF bUWKena8drOq7TG2k93w6zu2Nw8KlyIuu+OZb96Pi8tOK7IVzjdgKjo8G1AiDIe6MU8V/fFw8+Ez JT4wUzMFRlR0Jzy9nL1/d9HaUoxgDaoWjqAR48vWVnQdgi2LwvO10MyfgRUGhRKcZgGf7qmoHWvR ulbFaDD4WLTgauuAC++Re52FdJbsSyl4uJPSi0BURTG2kL4ufVfxW8wuWPnkmF03vA+D/UMUmjUG nR5MXbPAyMY1f5jSDXfgQYYzDroAKRsuUg6YzXDwKpvlmlmRcsHieHsok/9/Zvnt9t6RpsbeUWKY xhY9iC6QL9CRYaxOa32JoKVFWOiQHZExU28XwJ89QooTTFbwiI6YTjod/5gnQUVswO5Q9OiFI3M0 mJxPpijiKDsfD6bTSfRbHLWt8+GrAE0iUVGHTU0RsO3ChwzdQ6IzAzeNUshnpTK/MdBm5og0Gb12 jD4HnKiwUyLrfhcSK5Pijow0k+JKObJlOE2Mc2FCqlGyi+iIkuj7LYo9PqrmqN6ifNBInsGEg7Ju DLjcp7hKx7Dr533IMuP7/vmcdyxB6FYdli+SK6h32HgHeXG85TcNNmHBfLhnDjcF+4bbH+7wIxW0 FYWeomQN7tff+BGPA4xSSlrcvIr6nxvmBCXqm8HRng7H47iq6TGefBrhw51KVqcSs9FXgO3A8cXo EhnxQe1J6UA/4pGYR68oYoaj74qGPXkV8j3AI8PFfJ5AuJyWhYVZWr6f9zhiD90jc7afw4ATfAv7 HWXlq3HM2NgYA/NNANmkWT1WtS88Lnaa9v4Ixctx+k6o46mcvQAAAP//AwBQSwMEFAAGAAgAAAAh AFnym53eAAAACQEAAA8AAABkcnMvZG93bnJldi54bWxMj8FOhDAURfcm/kPzJnHnlFEDA0OZGJOJ xrgR5wM6tAKBvja0BfTrfa50+XJP7j2vPK5mZLOefG9RwG6bANPYWNVjK+D8cbrdA/NBopKjRS3g S3s4VtdXpSyUXfBdz3VoGZWgL6SALgRXcO6bThvpt9ZppOzTTkYGOqeWq0kuVG5GfpckKTeyR1ro pNNPnW6GOhoBp/j8YuZvHt1r3SzYuSGe3wYhbjbr4wFY0Gv4g+FXn9ShIqeLjag8GwWk2UNGKAV5 DoyAPN/vgF0EZPcp8Krk/z+ofgAAAP//AwBQSwECLQAUAAYACAAAACEAtoM4kv4AAADhAQAAEwAA AAAAAAAAAAAAAAAAAAAAW0NvbnRlbnRfVHlwZXNdLnhtbFBLAQItABQABgAIAAAAIQA4/SH/1gAA AJQBAAALAAAAAAAAAAAAAAAAAC8BAABfcmVscy8ucmVsc1BLAQItABQABgAIAAAAIQAzBUyPfwIA AHIFAAAOAAAAAAAAAAAAAAAAAC4CAABkcnMvZTJvRG9jLnhtbFBLAQItABQABgAIAAAAIQBZ8pud 3gAAAAkBAAAPAAAAAAAAAAAAAAAAANkEAABkcnMvZG93bnJldi54bWxQSwUGAAAAAAQABADzAAAA 5AUAAAAA " filled="f" stroked="f">
+          <v:path arrowok="t"/>
           <v:textbox>
             <w:txbxContent>
               <w:p>
@@ -1201,8 +2391,8 @@
                   <w:pStyle w:val="Header"/>
                   <w:tabs>
                     <w:tab w:val="clear" w:pos="4680"/>
+                    <w:tab w:val="clear" w:pos="9360"/>
                     <w:tab w:val="left" w:pos="5867"/>
-                    <w:tab w:val="clear" w:pos="9360"/>
                   </w:tabs>
                 </w:pPr>
                 <w:r>
@@ -1232,13 +2422,14 @@
             <a:graphicData uri="http://schemas.openxmlformats.org/drawingml/2006/picture">
               <pic:pic xmlns:pic="http://schemas.openxmlformats.org/drawingml/2006/picture">
                 <pic:nvPicPr>
-                  <pic:cNvPr id="434775687" name="Picture 8" descr="D:\Company\PSOpt\logo.png"/>
+                  <pic:cNvPr id="0" name="Picture 8" descr="D:\Company\PSOpt\logo.png"/>
                   <pic:cNvPicPr>
                     <a:picLocks noChangeAspect="1" noChangeArrowheads="1"/>
                   </pic:cNvPicPr>
                 </pic:nvPicPr>
                 <pic:blipFill>
-                  <a:blip xmlns:r="http://schemas.openxmlformats.org/officeDocument/2006/relationships" r:embed="rId1"/>
+                  <a:blip r:embed="rId1"/>
+                  <a:srcRect/>
                   <a:stretch>
                     <a:fillRect/>
                   </a:stretch>
@@ -1274,8 +2465,8 @@
       <w:pStyle w:val="Header"/>
       <w:tabs>
         <w:tab w:val="clear" w:pos="4680"/>
+        <w:tab w:val="clear" w:pos="9360"/>
         <w:tab w:val="left" w:pos="5867"/>
-        <w:tab w:val="clear" w:pos="9360"/>
       </w:tabs>
     </w:pPr>
   </w:p>
@@ -1288,7 +2479,7 @@
     <w:nsid w:val="01D21550"/>
     <w:multiLevelType w:val="hybridMultilevel"/>
     <w:tmpl w:val="9C724D3C"/>
-    <w:lvl w:ilvl="0">
+    <w:lvl w:ilvl="0" w:tplc="0409000F">
       <w:start w:val="1"/>
       <w:numFmt w:val="decimal"/>
       <w:lvlText w:val="%1."/>
@@ -1297,7 +2488,7 @@
         <w:ind w:left="720" w:hanging="360"/>
       </w:pPr>
     </w:lvl>
-    <w:lvl w:ilvl="1">
+    <w:lvl w:ilvl="1" w:tplc="04090019">
       <w:start w:val="1"/>
       <w:numFmt w:val="lowerLetter"/>
       <w:lvlText w:val="%2."/>
@@ -1306,7 +2497,7 @@
         <w:ind w:left="1440" w:hanging="360"/>
       </w:pPr>
     </w:lvl>
-    <w:lvl w:ilvl="2" w:tentative="1">
+    <w:lvl w:ilvl="2" w:tplc="0409001B" w:tentative="1">
       <w:start w:val="1"/>
       <w:numFmt w:val="lowerRoman"/>
       <w:lvlText w:val="%3."/>
@@ -1315,7 +2506,7 @@
         <w:ind w:left="2160" w:hanging="180"/>
       </w:pPr>
     </w:lvl>
-    <w:lvl w:ilvl="3" w:tentative="1">
+    <w:lvl w:ilvl="3" w:tplc="0409000F" w:tentative="1">
       <w:start w:val="1"/>
       <w:numFmt w:val="decimal"/>
       <w:lvlText w:val="%4."/>
@@ -1324,7 +2515,7 @@
         <w:ind w:left="2880" w:hanging="360"/>
       </w:pPr>
     </w:lvl>
-    <w:lvl w:ilvl="4" w:tentative="1">
+    <w:lvl w:ilvl="4" w:tplc="04090019" w:tentative="1">
       <w:start w:val="1"/>
       <w:numFmt w:val="lowerLetter"/>
       <w:lvlText w:val="%5."/>
@@ -1333,7 +2524,7 @@
         <w:ind w:left="3600" w:hanging="360"/>
       </w:pPr>
     </w:lvl>
-    <w:lvl w:ilvl="5" w:tentative="1">
+    <w:lvl w:ilvl="5" w:tplc="0409001B" w:tentative="1">
       <w:start w:val="1"/>
       <w:numFmt w:val="lowerRoman"/>
       <w:lvlText w:val="%6."/>
@@ -1342,7 +2533,7 @@
         <w:ind w:left="4320" w:hanging="180"/>
       </w:pPr>
     </w:lvl>
-    <w:lvl w:ilvl="6" w:tentative="1">
+    <w:lvl w:ilvl="6" w:tplc="0409000F" w:tentative="1">
       <w:start w:val="1"/>
       <w:numFmt w:val="decimal"/>
       <w:lvlText w:val="%7."/>
@@ -1351,7 +2542,7 @@
         <w:ind w:left="5040" w:hanging="360"/>
       </w:pPr>
     </w:lvl>
-    <w:lvl w:ilvl="7" w:tentative="1">
+    <w:lvl w:ilvl="7" w:tplc="04090019" w:tentative="1">
       <w:start w:val="1"/>
       <w:numFmt w:val="lowerLetter"/>
       <w:lvlText w:val="%8."/>
@@ -1360,7 +2551,7 @@
         <w:ind w:left="5760" w:hanging="360"/>
       </w:pPr>
     </w:lvl>
-    <w:lvl w:ilvl="8" w:tentative="1">
+    <w:lvl w:ilvl="8" w:tplc="0409001B" w:tentative="1">
       <w:start w:val="1"/>
       <w:numFmt w:val="lowerRoman"/>
       <w:lvlText w:val="%9."/>
@@ -2011,7 +3202,7 @@
     <w:nsid w:val="5E2D36FB"/>
     <w:multiLevelType w:val="hybridMultilevel"/>
     <w:tmpl w:val="ECE0CE64"/>
-    <w:lvl w:ilvl="0">
+    <w:lvl w:ilvl="0" w:tplc="6720CFDE">
       <w:start w:val="1"/>
       <w:numFmt w:val="bullet"/>
       <w:lvlText w:val=""/>
@@ -2026,7 +3217,7 @@
         <w:rFonts w:ascii="Symbol" w:hAnsi="Symbol" w:hint="default"/>
       </w:rPr>
     </w:lvl>
-    <w:lvl w:ilvl="1">
+    <w:lvl w:ilvl="1" w:tplc="0BAAF190">
       <w:start w:val="1"/>
       <w:numFmt w:val="bullet"/>
       <w:pStyle w:val="ListBullet2"/>
@@ -2043,7 +3234,7 @@
         <w:sz w:val="18"/>
       </w:rPr>
     </w:lvl>
-    <w:lvl w:ilvl="2" w:tentative="1">
+    <w:lvl w:ilvl="2" w:tplc="E1503A04" w:tentative="1">
       <w:start w:val="1"/>
       <w:numFmt w:val="bullet"/>
       <w:lvlText w:val=""/>
@@ -2058,7 +3249,7 @@
         <w:rFonts w:ascii="Wingdings" w:hAnsi="Wingdings" w:hint="default"/>
       </w:rPr>
     </w:lvl>
-    <w:lvl w:ilvl="3" w:tentative="1">
+    <w:lvl w:ilvl="3" w:tplc="30DCC406" w:tentative="1">
       <w:start w:val="1"/>
       <w:numFmt w:val="bullet"/>
       <w:lvlText w:val=""/>
@@ -2073,7 +3264,7 @@
         <w:rFonts w:ascii="Symbol" w:hAnsi="Symbol" w:hint="default"/>
       </w:rPr>
     </w:lvl>
-    <w:lvl w:ilvl="4" w:tentative="1">
+    <w:lvl w:ilvl="4" w:tplc="AAC4A108" w:tentative="1">
       <w:start w:val="1"/>
       <w:numFmt w:val="bullet"/>
       <w:lvlText w:val="o"/>
@@ -2088,7 +3279,7 @@
         <w:rFonts w:ascii="Courier New" w:hAnsi="Courier New" w:hint="default"/>
       </w:rPr>
     </w:lvl>
-    <w:lvl w:ilvl="5" w:tentative="1">
+    <w:lvl w:ilvl="5" w:tplc="441A01AC" w:tentative="1">
       <w:start w:val="1"/>
       <w:numFmt w:val="bullet"/>
       <w:lvlText w:val=""/>
@@ -2103,7 +3294,7 @@
         <w:rFonts w:ascii="Wingdings" w:hAnsi="Wingdings" w:hint="default"/>
       </w:rPr>
     </w:lvl>
-    <w:lvl w:ilvl="6" w:tentative="1">
+    <w:lvl w:ilvl="6" w:tplc="61149F1E" w:tentative="1">
       <w:start w:val="1"/>
       <w:numFmt w:val="bullet"/>
       <w:lvlText w:val=""/>
@@ -2118,7 +3309,7 @@
         <w:rFonts w:ascii="Symbol" w:hAnsi="Symbol" w:hint="default"/>
       </w:rPr>
     </w:lvl>
-    <w:lvl w:ilvl="7" w:tentative="1">
+    <w:lvl w:ilvl="7" w:tplc="A812398A" w:tentative="1">
       <w:start w:val="1"/>
       <w:numFmt w:val="bullet"/>
       <w:lvlText w:val="o"/>
@@ -2133,7 +3324,7 @@
         <w:rFonts w:ascii="Courier New" w:hAnsi="Courier New" w:hint="default"/>
       </w:rPr>
     </w:lvl>
-    <w:lvl w:ilvl="8" w:tentative="1">
+    <w:lvl w:ilvl="8" w:tplc="AB5EBD26" w:tentative="1">
       <w:start w:val="1"/>
       <w:numFmt w:val="bullet"/>
       <w:lvlText w:val=""/>
@@ -2153,7 +3344,7 @@
     <w:nsid w:val="69E307B5"/>
     <w:multiLevelType w:val="hybridMultilevel"/>
     <w:tmpl w:val="7E4CA2BE"/>
-    <w:lvl w:ilvl="0">
+    <w:lvl w:ilvl="0" w:tplc="D6FC4362">
       <w:start w:val="1"/>
       <w:numFmt w:val="bullet"/>
       <w:pStyle w:val="ListBulleted"/>
@@ -2170,7 +3361,7 @@
         <w:sz w:val="24"/>
       </w:rPr>
     </w:lvl>
-    <w:lvl w:ilvl="1">
+    <w:lvl w:ilvl="1" w:tplc="0409000F">
       <w:start w:val="1"/>
       <w:numFmt w:val="decimal"/>
       <w:lvlText w:val="%2."/>
@@ -2185,7 +3376,7 @@
         <w:rFonts w:hint="default"/>
       </w:rPr>
     </w:lvl>
-    <w:lvl w:ilvl="2" w:tentative="1">
+    <w:lvl w:ilvl="2" w:tplc="04090005" w:tentative="1">
       <w:start w:val="1"/>
       <w:numFmt w:val="bullet"/>
       <w:lvlText w:val=""/>
@@ -2200,7 +3391,7 @@
         <w:rFonts w:ascii="Wingdings" w:hAnsi="Wingdings" w:hint="default"/>
       </w:rPr>
     </w:lvl>
-    <w:lvl w:ilvl="3" w:tentative="1">
+    <w:lvl w:ilvl="3" w:tplc="04090001" w:tentative="1">
       <w:start w:val="1"/>
       <w:numFmt w:val="bullet"/>
       <w:lvlText w:val=""/>
@@ -2215,7 +3406,7 @@
         <w:rFonts w:ascii="Symbol" w:hAnsi="Symbol" w:hint="default"/>
       </w:rPr>
     </w:lvl>
-    <w:lvl w:ilvl="4" w:tentative="1">
+    <w:lvl w:ilvl="4" w:tplc="04090003" w:tentative="1">
       <w:start w:val="1"/>
       <w:numFmt w:val="bullet"/>
       <w:lvlText w:val="o"/>
@@ -2230,7 +3421,7 @@
         <w:rFonts w:ascii="Courier New" w:hAnsi="Courier New" w:cs="Courier New" w:hint="default"/>
       </w:rPr>
     </w:lvl>
-    <w:lvl w:ilvl="5" w:tentative="1">
+    <w:lvl w:ilvl="5" w:tplc="04090005" w:tentative="1">
       <w:start w:val="1"/>
       <w:numFmt w:val="bullet"/>
       <w:lvlText w:val=""/>
@@ -2245,7 +3436,7 @@
         <w:rFonts w:ascii="Wingdings" w:hAnsi="Wingdings" w:hint="default"/>
       </w:rPr>
     </w:lvl>
-    <w:lvl w:ilvl="6" w:tentative="1">
+    <w:lvl w:ilvl="6" w:tplc="04090001" w:tentative="1">
       <w:start w:val="1"/>
       <w:numFmt w:val="bullet"/>
       <w:lvlText w:val=""/>
@@ -2260,7 +3451,7 @@
         <w:rFonts w:ascii="Symbol" w:hAnsi="Symbol" w:hint="default"/>
       </w:rPr>
     </w:lvl>
-    <w:lvl w:ilvl="7" w:tentative="1">
+    <w:lvl w:ilvl="7" w:tplc="04090003" w:tentative="1">
       <w:start w:val="1"/>
       <w:numFmt w:val="bullet"/>
       <w:lvlText w:val="o"/>
@@ -2275,7 +3466,7 @@
         <w:rFonts w:ascii="Courier New" w:hAnsi="Courier New" w:cs="Courier New" w:hint="default"/>
       </w:rPr>
     </w:lvl>
-    <w:lvl w:ilvl="8" w:tentative="1">
+    <w:lvl w:ilvl="8" w:tplc="04090005" w:tentative="1">
       <w:start w:val="1"/>
       <w:numFmt w:val="bullet"/>
       <w:lvlText w:val=""/>
@@ -2295,7 +3486,7 @@
     <w:nsid w:val="6C8566C5"/>
     <w:multiLevelType w:val="hybridMultilevel"/>
     <w:tmpl w:val="9D30AEF8"/>
-    <w:lvl w:ilvl="0">
+    <w:lvl w:ilvl="0" w:tplc="0409000F">
       <w:start w:val="1"/>
       <w:numFmt w:val="decimal"/>
       <w:lvlText w:val="%1."/>
@@ -2304,7 +3495,7 @@
         <w:ind w:left="720" w:hanging="360"/>
       </w:pPr>
     </w:lvl>
-    <w:lvl w:ilvl="1" w:tentative="1">
+    <w:lvl w:ilvl="1" w:tplc="04090019" w:tentative="1">
       <w:start w:val="1"/>
       <w:numFmt w:val="lowerLetter"/>
       <w:lvlText w:val="%2."/>
@@ -2313,7 +3504,7 @@
         <w:ind w:left="1440" w:hanging="360"/>
       </w:pPr>
     </w:lvl>
-    <w:lvl w:ilvl="2" w:tentative="1">
+    <w:lvl w:ilvl="2" w:tplc="0409001B" w:tentative="1">
       <w:start w:val="1"/>
       <w:numFmt w:val="lowerRoman"/>
       <w:lvlText w:val="%3."/>
@@ -2322,7 +3513,7 @@
         <w:ind w:left="2160" w:hanging="180"/>
       </w:pPr>
     </w:lvl>
-    <w:lvl w:ilvl="3" w:tentative="1">
+    <w:lvl w:ilvl="3" w:tplc="0409000F" w:tentative="1">
       <w:start w:val="1"/>
       <w:numFmt w:val="decimal"/>
       <w:lvlText w:val="%4."/>
@@ -2331,7 +3522,7 @@
         <w:ind w:left="2880" w:hanging="360"/>
       </w:pPr>
     </w:lvl>
-    <w:lvl w:ilvl="4" w:tentative="1">
+    <w:lvl w:ilvl="4" w:tplc="04090019" w:tentative="1">
       <w:start w:val="1"/>
       <w:numFmt w:val="lowerLetter"/>
       <w:lvlText w:val="%5."/>
@@ -2340,7 +3531,7 @@
         <w:ind w:left="3600" w:hanging="360"/>
       </w:pPr>
     </w:lvl>
-    <w:lvl w:ilvl="5" w:tentative="1">
+    <w:lvl w:ilvl="5" w:tplc="0409001B" w:tentative="1">
       <w:start w:val="1"/>
       <w:numFmt w:val="lowerRoman"/>
       <w:lvlText w:val="%6."/>
@@ -2349,7 +3540,7 @@
         <w:ind w:left="4320" w:hanging="180"/>
       </w:pPr>
     </w:lvl>
-    <w:lvl w:ilvl="6" w:tentative="1">
+    <w:lvl w:ilvl="6" w:tplc="0409000F" w:tentative="1">
       <w:start w:val="1"/>
       <w:numFmt w:val="decimal"/>
       <w:lvlText w:val="%7."/>
@@ -2358,7 +3549,7 @@
         <w:ind w:left="5040" w:hanging="360"/>
       </w:pPr>
     </w:lvl>
-    <w:lvl w:ilvl="7" w:tentative="1">
+    <w:lvl w:ilvl="7" w:tplc="04090019" w:tentative="1">
       <w:start w:val="1"/>
       <w:numFmt w:val="lowerLetter"/>
       <w:lvlText w:val="%8."/>
@@ -2367,7 +3558,7 @@
         <w:ind w:left="5760" w:hanging="360"/>
       </w:pPr>
     </w:lvl>
-    <w:lvl w:ilvl="8" w:tentative="1">
+    <w:lvl w:ilvl="8" w:tplc="0409001B" w:tentative="1">
       <w:start w:val="1"/>
       <w:numFmt w:val="lowerRoman"/>
       <w:lvlText w:val="%9."/>
@@ -2381,7 +3572,7 @@
     <w:nsid w:val="70442F59"/>
     <w:multiLevelType w:val="hybridMultilevel"/>
     <w:tmpl w:val="D5D02DD4"/>
-    <w:lvl w:ilvl="0">
+    <w:lvl w:ilvl="0" w:tplc="7D4422FE">
       <w:start w:val="1"/>
       <w:numFmt w:val="decimal"/>
       <w:pStyle w:val="Listnumbered"/>
@@ -2395,7 +3586,7 @@
         <w:sz w:val="24"/>
       </w:rPr>
     </w:lvl>
-    <w:lvl w:ilvl="1">
+    <w:lvl w:ilvl="1" w:tplc="0409000F">
       <w:start w:val="1"/>
       <w:numFmt w:val="decimal"/>
       <w:lvlText w:val="%2."/>
@@ -2410,7 +3601,7 @@
         <w:rFonts w:hint="default"/>
       </w:rPr>
     </w:lvl>
-    <w:lvl w:ilvl="2" w:tentative="1">
+    <w:lvl w:ilvl="2" w:tplc="04090005" w:tentative="1">
       <w:start w:val="1"/>
       <w:numFmt w:val="bullet"/>
       <w:lvlText w:val=""/>
@@ -2425,7 +3616,7 @@
         <w:rFonts w:ascii="Wingdings" w:hAnsi="Wingdings" w:hint="default"/>
       </w:rPr>
     </w:lvl>
-    <w:lvl w:ilvl="3" w:tentative="1">
+    <w:lvl w:ilvl="3" w:tplc="04090001" w:tentative="1">
       <w:start w:val="1"/>
       <w:numFmt w:val="bullet"/>
       <w:lvlText w:val=""/>
@@ -2440,7 +3631,7 @@
         <w:rFonts w:ascii="Symbol" w:hAnsi="Symbol" w:hint="default"/>
       </w:rPr>
     </w:lvl>
-    <w:lvl w:ilvl="4" w:tentative="1">
+    <w:lvl w:ilvl="4" w:tplc="04090003" w:tentative="1">
       <w:start w:val="1"/>
       <w:numFmt w:val="bullet"/>
       <w:lvlText w:val="o"/>
@@ -2455,7 +3646,7 @@
         <w:rFonts w:ascii="Courier New" w:hAnsi="Courier New" w:cs="Courier New" w:hint="default"/>
       </w:rPr>
     </w:lvl>
-    <w:lvl w:ilvl="5" w:tentative="1">
+    <w:lvl w:ilvl="5" w:tplc="04090005" w:tentative="1">
       <w:start w:val="1"/>
       <w:numFmt w:val="bullet"/>
       <w:lvlText w:val=""/>
@@ -2470,7 +3661,7 @@
         <w:rFonts w:ascii="Wingdings" w:hAnsi="Wingdings" w:hint="default"/>
       </w:rPr>
     </w:lvl>
-    <w:lvl w:ilvl="6" w:tentative="1">
+    <w:lvl w:ilvl="6" w:tplc="04090001" w:tentative="1">
       <w:start w:val="1"/>
       <w:numFmt w:val="bullet"/>
       <w:lvlText w:val=""/>
@@ -2485,7 +3676,7 @@
         <w:rFonts w:ascii="Symbol" w:hAnsi="Symbol" w:hint="default"/>
       </w:rPr>
     </w:lvl>
-    <w:lvl w:ilvl="7" w:tentative="1">
+    <w:lvl w:ilvl="7" w:tplc="04090003" w:tentative="1">
       <w:start w:val="1"/>
       <w:numFmt w:val="bullet"/>
       <w:lvlText w:val="o"/>
@@ -2500,7 +3691,7 @@
         <w:rFonts w:ascii="Courier New" w:hAnsi="Courier New" w:cs="Courier New" w:hint="default"/>
       </w:rPr>
     </w:lvl>
-    <w:lvl w:ilvl="8" w:tentative="1">
+    <w:lvl w:ilvl="8" w:tplc="04090005" w:tentative="1">
       <w:start w:val="1"/>
       <w:numFmt w:val="bullet"/>
       <w:lvlText w:val=""/>
@@ -2520,7 +3711,7 @@
     <w:nsid w:val="71B27FA0"/>
     <w:multiLevelType w:val="hybridMultilevel"/>
     <w:tmpl w:val="DAB8806E"/>
-    <w:lvl w:ilvl="0">
+    <w:lvl w:ilvl="0" w:tplc="87986E96">
       <w:start w:val="1"/>
       <w:numFmt w:val="bullet"/>
       <w:lvlText w:val=""/>
@@ -2536,7 +3727,7 @@
         <w:sz w:val="24"/>
       </w:rPr>
     </w:lvl>
-    <w:lvl w:ilvl="1">
+    <w:lvl w:ilvl="1" w:tplc="0409000F">
       <w:start w:val="1"/>
       <w:numFmt w:val="decimal"/>
       <w:lvlText w:val="%2."/>
@@ -2551,7 +3742,7 @@
         <w:rFonts w:hint="default"/>
       </w:rPr>
     </w:lvl>
-    <w:lvl w:ilvl="2" w:tentative="1">
+    <w:lvl w:ilvl="2" w:tplc="04090005" w:tentative="1">
       <w:start w:val="1"/>
       <w:numFmt w:val="bullet"/>
       <w:lvlText w:val=""/>
@@ -2566,7 +3757,7 @@
         <w:rFonts w:ascii="Wingdings" w:hAnsi="Wingdings" w:hint="default"/>
       </w:rPr>
     </w:lvl>
-    <w:lvl w:ilvl="3" w:tentative="1">
+    <w:lvl w:ilvl="3" w:tplc="04090001" w:tentative="1">
       <w:start w:val="1"/>
       <w:numFmt w:val="bullet"/>
       <w:lvlText w:val=""/>
@@ -2581,7 +3772,7 @@
         <w:rFonts w:ascii="Symbol" w:hAnsi="Symbol" w:hint="default"/>
       </w:rPr>
     </w:lvl>
-    <w:lvl w:ilvl="4" w:tentative="1">
+    <w:lvl w:ilvl="4" w:tplc="04090003" w:tentative="1">
       <w:start w:val="1"/>
       <w:numFmt w:val="bullet"/>
       <w:lvlText w:val="o"/>
@@ -2596,7 +3787,7 @@
         <w:rFonts w:ascii="Courier New" w:hAnsi="Courier New" w:cs="Courier New" w:hint="default"/>
       </w:rPr>
     </w:lvl>
-    <w:lvl w:ilvl="5" w:tentative="1">
+    <w:lvl w:ilvl="5" w:tplc="04090005" w:tentative="1">
       <w:start w:val="1"/>
       <w:numFmt w:val="bullet"/>
       <w:lvlText w:val=""/>
@@ -2611,7 +3802,7 @@
         <w:rFonts w:ascii="Wingdings" w:hAnsi="Wingdings" w:hint="default"/>
       </w:rPr>
     </w:lvl>
-    <w:lvl w:ilvl="6" w:tentative="1">
+    <w:lvl w:ilvl="6" w:tplc="04090001" w:tentative="1">
       <w:start w:val="1"/>
       <w:numFmt w:val="bullet"/>
       <w:lvlText w:val=""/>
@@ -2626,7 +3817,7 @@
         <w:rFonts w:ascii="Symbol" w:hAnsi="Symbol" w:hint="default"/>
       </w:rPr>
     </w:lvl>
-    <w:lvl w:ilvl="7" w:tentative="1">
+    <w:lvl w:ilvl="7" w:tplc="04090003" w:tentative="1">
       <w:start w:val="1"/>
       <w:numFmt w:val="bullet"/>
       <w:lvlText w:val="o"/>
@@ -2641,7 +3832,7 @@
         <w:rFonts w:ascii="Courier New" w:hAnsi="Courier New" w:cs="Courier New" w:hint="default"/>
       </w:rPr>
     </w:lvl>
-    <w:lvl w:ilvl="8" w:tentative="1">
+    <w:lvl w:ilvl="8" w:tplc="04090005" w:tentative="1">
       <w:start w:val="1"/>
       <w:numFmt w:val="bullet"/>
       <w:lvlText w:val=""/>
@@ -3537,7 +4728,7 @@
   </w:style>
   <w:style w:type="paragraph" w:styleId="BodyText">
     <w:name w:val="Body Text"/>
-    <w:aliases w:val="Address,Body Text Non Indent,Body Text Non Indented,Body3,bt"/>
+    <w:aliases w:val="Body Text Non Indented,bt,Body3,Body Text Non Indent,Address"/>
     <w:basedOn w:val="Normal"/>
     <w:link w:val="BodyTextChar"/>
     <w:rsid w:val="00452AF9"/>
@@ -3557,7 +4748,7 @@
   </w:style>
   <w:style w:type="character" w:customStyle="1" w:styleId="BodyTextChar">
     <w:name w:val="Body Text Char"/>
-    <w:aliases w:val="Address Char,Body Text Non Indent Char,Body Text Non Indented Char,Body3 Char,bt Char"/>
+    <w:aliases w:val="Body Text Non Indented Char,bt Char,Body3 Char,Body Text Non Indent Char,Address Char"/>
     <w:basedOn w:val="DefaultParagraphFont"/>
     <w:link w:val="BodyText"/>
     <w:rsid w:val="00452AF9"/>

</xml_diff>